<commit_message>
Talked about graphs and finished the word doc for now
</commit_message>
<xml_diff>
--- a/cs4310_project1.docx
+++ b/cs4310_project1.docx
@@ -11619,7 +11619,6 @@
         <w:spacing w:before="0" w:beforeAutospacing="0" w:after="0" w:afterAutospacing="0"/>
         <w:textAlignment w:val="baseline"/>
         <w:rPr>
-          <w:color w:val="000000"/>
           <w:sz w:val="20"/>
           <w:szCs w:val="20"/>
         </w:rPr>
@@ -11687,14 +11686,6 @@
         </w:rPr>
         <w:t xml:space="preserve"> </w:t>
       </w:r>
-      <w:r>
-        <w:rPr>
-          <w:color w:val="000000"/>
-          <w:sz w:val="20"/>
-          <w:szCs w:val="20"/>
-        </w:rPr>
-        <w:br/>
-      </w:r>
     </w:p>
     <w:p>
       <w:pPr>
@@ -11702,11 +11693,98 @@
         <w:spacing w:before="0" w:beforeAutospacing="0" w:after="0" w:afterAutospacing="0"/>
         <w:textAlignment w:val="baseline"/>
         <w:rPr>
-          <w:color w:val="000000"/>
-          <w:sz w:val="22"/>
-          <w:szCs w:val="22"/>
-        </w:rPr>
-      </w:pPr>
+          <w:sz w:val="20"/>
+          <w:szCs w:val="20"/>
+        </w:rPr>
+      </w:pPr>
+    </w:p>
+    <w:p>
+      <w:pPr>
+        <w:pStyle w:val="NormalWeb"/>
+        <w:spacing w:before="0" w:beforeAutospacing="0" w:after="0" w:afterAutospacing="0"/>
+        <w:textAlignment w:val="baseline"/>
+        <w:rPr>
+          <w:color w:val="000000"/>
+          <w:sz w:val="20"/>
+          <w:szCs w:val="20"/>
+        </w:rPr>
+      </w:pPr>
+      <w:r>
+        <w:rPr>
+          <w:color w:val="000000"/>
+          <w:sz w:val="20"/>
+          <w:szCs w:val="20"/>
+        </w:rPr>
+        <w:br/>
+      </w:r>
+    </w:p>
+    <w:p>
+      <w:pPr>
+        <w:pStyle w:val="NormalWeb"/>
+        <w:spacing w:before="0" w:beforeAutospacing="0" w:after="0" w:afterAutospacing="0"/>
+        <w:textAlignment w:val="baseline"/>
+        <w:rPr>
+          <w:color w:val="000000"/>
+          <w:sz w:val="22"/>
+          <w:szCs w:val="22"/>
+        </w:rPr>
+      </w:pPr>
+      <w:r>
+        <w:rPr>
+          <w:color w:val="000000"/>
+          <w:sz w:val="22"/>
+          <w:szCs w:val="22"/>
+        </w:rPr>
+        <w:t>For testing each algorithm I will be using the average of 15 tri</w:t>
+      </w:r>
+      <w:r>
+        <w:rPr>
+          <w:color w:val="000000"/>
+          <w:sz w:val="22"/>
+          <w:szCs w:val="22"/>
+        </w:rPr>
+        <w:t>a</w:t>
+      </w:r>
+      <w:r>
+        <w:rPr>
+          <w:color w:val="000000"/>
+          <w:sz w:val="22"/>
+          <w:szCs w:val="22"/>
+        </w:rPr>
+        <w:t xml:space="preserve">ls to determine its final average turnaround time. </w:t>
+      </w:r>
+      <w:r>
+        <w:rPr>
+          <w:color w:val="000000"/>
+          <w:sz w:val="22"/>
+          <w:szCs w:val="22"/>
+        </w:rPr>
+        <w:t xml:space="preserve">There will be tests for Job lengths of 5, 10, 15, 20, 25, and 30. </w:t>
+      </w:r>
+      <w:r>
+        <w:rPr>
+          <w:color w:val="000000"/>
+          <w:sz w:val="22"/>
+          <w:szCs w:val="22"/>
+        </w:rPr>
+        <w:t xml:space="preserve">For each Job I </w:t>
+      </w:r>
+      <w:r>
+        <w:rPr>
+          <w:color w:val="000000"/>
+          <w:sz w:val="22"/>
+          <w:szCs w:val="22"/>
+        </w:rPr>
+        <w:t xml:space="preserve">allow </w:t>
+      </w:r>
+      <w:r>
+        <w:rPr>
+          <w:color w:val="000000"/>
+          <w:sz w:val="22"/>
+          <w:szCs w:val="22"/>
+        </w:rPr>
+        <w:t xml:space="preserve">it to have a length between 1 and 30 inclusive. </w:t>
+      </w:r>
     </w:p>
     <w:p>
       <w:pPr>
@@ -12367,15 +12445,16 @@
       <w:pPr>
         <w:pStyle w:val="NormalWeb"/>
         <w:spacing w:before="0" w:beforeAutospacing="0" w:after="0" w:afterAutospacing="0"/>
+        <w:ind w:left="720" w:firstLine="720"/>
         <w:textAlignment w:val="baseline"/>
       </w:pPr>
       <w:r>
         <w:rPr>
-          <w:color w:val="000000"/>
-          <w:sz w:val="22"/>
-          <w:szCs w:val="22"/>
-        </w:rPr>
-        <w:br/>
+          <w:color w:val="000000" w:themeColor="text1"/>
+          <w:sz w:val="22"/>
+          <w:szCs w:val="22"/>
+        </w:rPr>
+        <w:t>&lt;DONE&gt;</w:t>
       </w:r>
       <w:r>
         <w:rPr>
@@ -14900,16 +14979,7 @@
                 <w:sz w:val="22"/>
                 <w:szCs w:val="22"/>
               </w:rPr>
-              <w:t>7</w:t>
-            </w:r>
-            <w:r>
-              <w:rPr>
-                <w:rFonts w:ascii="Calibri" w:hAnsi="Calibri" w:cs="Calibri"/>
-                <w:color w:val="000000"/>
-                <w:sz w:val="22"/>
-                <w:szCs w:val="22"/>
-              </w:rPr>
-              <w:t>64.06</w:t>
+              <w:t>764.06</w:t>
             </w:r>
           </w:p>
           <w:p>
@@ -15130,16 +15200,7 @@
                 <w:sz w:val="22"/>
                 <w:szCs w:val="22"/>
               </w:rPr>
-              <w:t>1</w:t>
-            </w:r>
-            <w:r>
-              <w:rPr>
-                <w:rFonts w:ascii="Calibri" w:hAnsi="Calibri" w:cs="Calibri"/>
-                <w:color w:val="000000"/>
-                <w:sz w:val="22"/>
-                <w:szCs w:val="22"/>
-              </w:rPr>
-              <w:t>078.11</w:t>
+              <w:t>1078.11</w:t>
             </w:r>
           </w:p>
         </w:tc>
@@ -15344,8 +15405,6 @@
           <w:szCs w:val="22"/>
         </w:rPr>
       </w:pPr>
-      <w:bookmarkStart w:id="7" w:name="_GoBack"/>
-      <w:bookmarkEnd w:id="7"/>
       <w:r>
         <w:rPr>
           <w:noProof/>
@@ -15373,6 +15432,27 @@
     </w:p>
     <w:p>
       <w:pPr>
+        <w:ind w:left="1080" w:firstLine="360"/>
+        <w:rPr>
+          <w:color w:val="00B050"/>
+          <w:sz w:val="22"/>
+          <w:szCs w:val="22"/>
+        </w:rPr>
+      </w:pPr>
+    </w:p>
+    <w:p>
+      <w:pPr>
+        <w:ind w:left="1440"/>
+      </w:pPr>
+      <w:r>
+        <w:t>The first come first serve algorithm turnaround times did decently well looking at this graph.</w:t>
+      </w:r>
+      <w:r>
+        <w:t xml:space="preserve"> We can see from here that with the gradual increase in the number of jobs the time starts to grow higher and higher based on the previous iteration. </w:t>
+      </w:r>
+    </w:p>
+    <w:p>
+      <w:pPr>
         <w:pStyle w:val="ListParagraph"/>
         <w:ind w:left="1440"/>
         <w:rPr>
@@ -15427,6 +15507,17 @@
           <w:szCs w:val="22"/>
         </w:rPr>
       </w:pPr>
+    </w:p>
+    <w:p>
+      <w:pPr>
+        <w:ind w:left="1440"/>
+      </w:pPr>
+      <w:r>
+        <w:t>The shortest job first algorithm turnaround times did excellent as the number of jobs kept scaling up.</w:t>
+      </w:r>
+      <w:r>
+        <w:t xml:space="preserve"> We can see this graph has a small resemblance to a linear graph which is good for this algorithm. </w:t>
+      </w:r>
     </w:p>
     <w:p>
       <w:pPr>
@@ -15477,6 +15568,28 @@
     </w:p>
     <w:p>
       <w:pPr>
+        <w:ind w:left="1440"/>
+      </w:pPr>
+      <w:r>
+        <w:t xml:space="preserve">The Round robin turnaround times for a quantum slice of 2 did alright. </w:t>
+      </w:r>
+      <w:r>
+        <w:t xml:space="preserve">A time slice of 2 is not a lot of time so we have to constantly context swap, but in this program the swap doesn’t affect performance. These times look as if they were growing exponentially. </w:t>
+      </w:r>
+    </w:p>
+    <w:p>
+      <w:pPr>
+        <w:pStyle w:val="ListParagraph"/>
+        <w:ind w:left="1440"/>
+        <w:rPr>
+          <w:color w:val="00B050"/>
+          <w:sz w:val="22"/>
+          <w:szCs w:val="22"/>
+        </w:rPr>
+      </w:pPr>
+    </w:p>
+    <w:p>
+      <w:pPr>
         <w:pStyle w:val="ListParagraph"/>
         <w:ind w:left="1440"/>
         <w:rPr>
@@ -15523,28 +15636,27 @@
     </w:p>
     <w:p>
       <w:pPr>
-        <w:pStyle w:val="ListParagraph"/>
         <w:ind w:left="1440"/>
-        <w:rPr>
-          <w:color w:val="00B050"/>
-          <w:sz w:val="22"/>
-          <w:szCs w:val="22"/>
-        </w:rPr>
-      </w:pPr>
-      <w:r>
-        <w:rPr>
-          <w:color w:val="00B050"/>
-          <w:sz w:val="22"/>
-          <w:szCs w:val="22"/>
-        </w:rPr>
-        <w:t>&lt;write a summary&gt;</w:t>
+      </w:pPr>
+      <w:r>
+        <w:t xml:space="preserve">The round robin turnaround time for a quantum slice of 5 did only a little bit better than the one with a slice of 2. </w:t>
+      </w:r>
+      <w:r>
+        <w:t>This graph also shows almost an exponential growth</w:t>
+      </w:r>
+      <w:r>
+        <w:t>.</w:t>
+      </w:r>
+      <w:bookmarkStart w:id="7" w:name="_GoBack"/>
+      <w:bookmarkEnd w:id="7"/>
+      <w:r>
+        <w:t xml:space="preserve"> </w:t>
       </w:r>
     </w:p>
     <w:p>
       <w:pPr>
         <w:pStyle w:val="NormalWeb"/>
         <w:spacing w:before="0" w:beforeAutospacing="0" w:after="0" w:afterAutospacing="0"/>
-        <w:ind w:left="1440"/>
         <w:textAlignment w:val="baseline"/>
         <w:rPr>
           <w:color w:val="000000"/>
@@ -15784,8 +15896,125 @@
           <w:sz w:val="22"/>
           <w:szCs w:val="22"/>
         </w:rPr>
-        <w:br/>
-      </w:r>
+        <w:t xml:space="preserve">As we can see here the shortest job first algorithm, orange in the graph, was the fastest of all the algorithms. </w:t>
+      </w:r>
+      <w:r>
+        <w:rPr>
+          <w:color w:val="000000"/>
+          <w:sz w:val="22"/>
+          <w:szCs w:val="22"/>
+        </w:rPr>
+        <w:t xml:space="preserve">The next best was </w:t>
+      </w:r>
+      <w:r>
+        <w:rPr>
+          <w:color w:val="000000"/>
+          <w:sz w:val="22"/>
+          <w:szCs w:val="22"/>
+        </w:rPr>
+        <w:t xml:space="preserve">the </w:t>
+      </w:r>
+      <w:r>
+        <w:rPr>
+          <w:color w:val="000000"/>
+          <w:sz w:val="22"/>
+          <w:szCs w:val="22"/>
+        </w:rPr>
+        <w:t>first come first served</w:t>
+      </w:r>
+      <w:r>
+        <w:rPr>
+          <w:color w:val="000000"/>
+          <w:sz w:val="22"/>
+          <w:szCs w:val="22"/>
+        </w:rPr>
+        <w:t xml:space="preserve"> algorithm, blue in the graph.</w:t>
+      </w:r>
+      <w:r>
+        <w:rPr>
+          <w:color w:val="000000"/>
+          <w:sz w:val="22"/>
+          <w:szCs w:val="22"/>
+        </w:rPr>
+        <w:t xml:space="preserve"> The round robin pairs performed almost identically for each iteration of increasing jobs.</w:t>
+      </w:r>
+      <w:r>
+        <w:rPr>
+          <w:color w:val="000000"/>
+          <w:sz w:val="22"/>
+          <w:szCs w:val="22"/>
+        </w:rPr>
+        <w:t xml:space="preserve"> Round robin 5 was faster though as the iterations got higher</w:t>
+      </w:r>
+      <w:r>
+        <w:rPr>
+          <w:color w:val="000000"/>
+          <w:sz w:val="22"/>
+          <w:szCs w:val="22"/>
+        </w:rPr>
+        <w:t xml:space="preserve">, around 20 jobs. </w:t>
+      </w:r>
+      <w:r>
+        <w:rPr>
+          <w:color w:val="000000"/>
+          <w:sz w:val="22"/>
+          <w:szCs w:val="22"/>
+        </w:rPr>
+        <w:t xml:space="preserve">The reason why shortest job first was handling performance well was that it could execute all the short jobs first instead of having to wait to eventually do them making the job execution flow faster for the smaller ones, but longer wait for the longer jobs. </w:t>
+      </w:r>
+      <w:r>
+        <w:rPr>
+          <w:color w:val="000000"/>
+          <w:sz w:val="22"/>
+          <w:szCs w:val="22"/>
+        </w:rPr>
+        <w:t>First come first served shows no bias so it does them as it gets them serving a decent runtime. The round robins have to address every job with the quantum it has decided to use which can make each program wait se</w:t>
+      </w:r>
+      <w:r>
+        <w:rPr>
+          <w:color w:val="000000"/>
+          <w:sz w:val="22"/>
+          <w:szCs w:val="22"/>
+        </w:rPr>
+        <w:t>v</w:t>
+      </w:r>
+      <w:r>
+        <w:rPr>
+          <w:color w:val="000000"/>
+          <w:sz w:val="22"/>
+          <w:szCs w:val="22"/>
+        </w:rPr>
+        <w:t>e</w:t>
+      </w:r>
+      <w:r>
+        <w:rPr>
+          <w:color w:val="000000"/>
+          <w:sz w:val="22"/>
+          <w:szCs w:val="22"/>
+        </w:rPr>
+        <w:t>r</w:t>
+      </w:r>
+      <w:r>
+        <w:rPr>
+          <w:color w:val="000000"/>
+          <w:sz w:val="22"/>
+          <w:szCs w:val="22"/>
+        </w:rPr>
+        <w:t xml:space="preserve">al iterations just to finish. This stacks up the times to what we can see here on the graphs. </w:t>
+      </w:r>
+    </w:p>
+    <w:p>
+      <w:pPr>
+        <w:pStyle w:val="NormalWeb"/>
+        <w:spacing w:before="0" w:beforeAutospacing="0" w:after="0" w:afterAutospacing="0"/>
+        <w:ind w:left="1440"/>
+        <w:textAlignment w:val="baseline"/>
+        <w:rPr>
+          <w:color w:val="000000"/>
+          <w:sz w:val="22"/>
+          <w:szCs w:val="22"/>
+        </w:rPr>
+      </w:pPr>
     </w:p>
     <w:p>
       <w:pPr>
@@ -15895,21 +16124,46 @@
     </w:p>
     <w:p>
       <w:pPr>
-        <w:pStyle w:val="ListParagraph"/>
         <w:ind w:left="1440"/>
-        <w:rPr>
-          <w:color w:val="000000"/>
-          <w:sz w:val="22"/>
-          <w:szCs w:val="22"/>
-        </w:rPr>
-      </w:pPr>
-      <w:r>
-        <w:rPr>
-          <w:color w:val="00B050"/>
-          <w:sz w:val="22"/>
-          <w:szCs w:val="22"/>
-        </w:rPr>
-        <w:t xml:space="preserve">&lt;write a conclusion about strength and constraints of your work here.&gt; </w:t>
+      </w:pPr>
+      <w:r>
+        <w:t xml:space="preserve">This project </w:t>
+      </w:r>
+      <w:r>
+        <w:t xml:space="preserve">was </w:t>
+      </w:r>
+      <w:r>
+        <w:t>interesting as we got to pretend to be the CPU and learn how it handles allocating jobs on it.</w:t>
+      </w:r>
+      <w:r>
+        <w:t xml:space="preserve"> The strengths of my project was that my random number generator used a uniform distribution to make the job lengths. This allowed me to get a somewhat better random experience then using the rand function from </w:t>
+      </w:r>
+      <w:proofErr w:type="spellStart"/>
+      <w:r>
+        <w:t>c</w:t>
+      </w:r>
+      <w:r>
+        <w:t>++</w:t>
+      </w:r>
+      <w:proofErr w:type="spellEnd"/>
+      <w:r>
+        <w:t xml:space="preserve"> </w:t>
+      </w:r>
+      <w:r>
+        <w:t xml:space="preserve">as it has to deal with seeds. </w:t>
+      </w:r>
+      <w:r>
+        <w:t xml:space="preserve">I feel like my results for this project are strong in a sense that I was able to perform 15 iterations of the algorithms to find a nice average of each trial set. </w:t>
+      </w:r>
+      <w:r>
+        <w:t xml:space="preserve">If I was to do this project again I would possibly find an even better way of picking the random numbers and </w:t>
+      </w:r>
+      <w:r>
+        <w:lastRenderedPageBreak/>
+        <w:t xml:space="preserve">using a higher number for the trails so that the distribution is even more secured and that every number has its chance of combinations. </w:t>
+      </w:r>
+      <w:r>
+        <w:t xml:space="preserve">This could change the results as the algorithms depend on the lengths of the job and for round robin the quantum length. </w:t>
       </w:r>
     </w:p>
     <w:p>

</xml_diff>

<commit_message>
Added system pause for easier checking of output
</commit_message>
<xml_diff>
--- a/cs4310_project1.docx
+++ b/cs4310_project1.docx
@@ -371,7 +371,25 @@
           <w:sz w:val="21"/>
           <w:szCs w:val="21"/>
         </w:rPr>
-        <w:t>First-Come-First-Serve (FCFS)</w:t>
+        <w:t>First-Come-</w:t>
+      </w:r>
+      <w:proofErr w:type="gramStart"/>
+      <w:r>
+        <w:rPr>
+          <w:color w:val="000000"/>
+          <w:sz w:val="21"/>
+          <w:szCs w:val="21"/>
+        </w:rPr>
+        <w:t>First-Serve</w:t>
+      </w:r>
+      <w:proofErr w:type="gramEnd"/>
+      <w:r>
+        <w:rPr>
+          <w:color w:val="000000"/>
+          <w:sz w:val="21"/>
+          <w:szCs w:val="21"/>
+        </w:rPr>
+        <w:t xml:space="preserve"> (FCFS)</w:t>
       </w:r>
     </w:p>
     <w:p>
@@ -510,7 +528,25 @@
           <w:sz w:val="21"/>
           <w:szCs w:val="21"/>
         </w:rPr>
-        <w:t xml:space="preserve"> operates by implementing the algorithms, and conducting a performance analysis of them based on the per</w:t>
+        <w:t xml:space="preserve"> operates by implementing the </w:t>
+      </w:r>
+      <w:proofErr w:type="gramStart"/>
+      <w:r>
+        <w:rPr>
+          <w:color w:val="000000"/>
+          <w:sz w:val="21"/>
+          <w:szCs w:val="21"/>
+        </w:rPr>
+        <w:t>algorithms, and</w:t>
+      </w:r>
+      <w:proofErr w:type="gramEnd"/>
+      <w:r>
+        <w:rPr>
+          <w:color w:val="000000"/>
+          <w:sz w:val="21"/>
+          <w:szCs w:val="21"/>
+        </w:rPr>
+        <w:t xml:space="preserve"> conducting a performance analysis of them based on the per</w:t>
       </w:r>
       <w:r>
         <w:rPr>
@@ -880,7 +916,23 @@
           <w:sz w:val="21"/>
           <w:szCs w:val="21"/>
         </w:rPr>
-        <w:t xml:space="preserve"> jobs is given as follows (burst time in ms):</w:t>
+        <w:t xml:space="preserve"> jobs is given as follows (burst time in </w:t>
+      </w:r>
+      <w:proofErr w:type="spellStart"/>
+      <w:r>
+        <w:rPr>
+          <w:sz w:val="21"/>
+          <w:szCs w:val="21"/>
+        </w:rPr>
+        <w:t>ms</w:t>
+      </w:r>
+      <w:proofErr w:type="spellEnd"/>
+      <w:r>
+        <w:rPr>
+          <w:sz w:val="21"/>
+          <w:szCs w:val="21"/>
+        </w:rPr>
+        <w:t>):</w:t>
       </w:r>
     </w:p>
     <w:p>
@@ -1388,15 +1440,34 @@
           <w:color w:val="0070C0"/>
           <w:sz w:val="22"/>
         </w:rPr>
-        <w:t xml:space="preserve">@blackboard.cpp.edu  </w:t>
-      </w:r>
+        <w:t>@</w:t>
+      </w:r>
+      <w:proofErr w:type="gramStart"/>
       <w:r>
         <w:rPr>
           <w:b/>
           <w:i/>
-          <w:sz w:val="22"/>
-        </w:rPr>
-        <w:t xml:space="preserve">after the completion of </w:t>
+          <w:color w:val="0070C0"/>
+          <w:sz w:val="22"/>
+        </w:rPr>
+        <w:t xml:space="preserve">blackboard.cpp.edu  </w:t>
+      </w:r>
+      <w:r>
+        <w:rPr>
+          <w:b/>
+          <w:i/>
+          <w:sz w:val="22"/>
+        </w:rPr>
+        <w:t>after</w:t>
+      </w:r>
+      <w:proofErr w:type="gramEnd"/>
+      <w:r>
+        <w:rPr>
+          <w:b/>
+          <w:i/>
+          <w:sz w:val="22"/>
+        </w:rPr>
+        <w:t xml:space="preserve"> the completion of </w:t>
       </w:r>
       <w:r>
         <w:rPr>
@@ -1861,7 +1932,25 @@
           <w:sz w:val="22"/>
           <w:szCs w:val="22"/>
         </w:rPr>
-        <w:t>double averageTurnAroundTime = 0;</w:t>
+        <w:t xml:space="preserve">double </w:t>
+      </w:r>
+      <w:proofErr w:type="spellStart"/>
+      <w:r>
+        <w:rPr>
+          <w:color w:val="00B050"/>
+          <w:sz w:val="22"/>
+          <w:szCs w:val="22"/>
+        </w:rPr>
+        <w:t>averageTurnAroundTime</w:t>
+      </w:r>
+      <w:proofErr w:type="spellEnd"/>
+      <w:r>
+        <w:rPr>
+          <w:color w:val="00B050"/>
+          <w:sz w:val="22"/>
+          <w:szCs w:val="22"/>
+        </w:rPr>
+        <w:t xml:space="preserve"> = 0;</w:t>
       </w:r>
     </w:p>
     <w:p>
@@ -1992,8 +2081,18 @@
           <w:szCs w:val="22"/>
         </w:rPr>
         <w:tab/>
-        <w:t>add the end time of the job to averageTurnAroundTime</w:t>
-      </w:r>
+        <w:t xml:space="preserve">add the end time of the job to </w:t>
+      </w:r>
+      <w:proofErr w:type="spellStart"/>
+      <w:r>
+        <w:rPr>
+          <w:color w:val="00B050"/>
+          <w:sz w:val="22"/>
+          <w:szCs w:val="22"/>
+        </w:rPr>
+        <w:t>averageTurnAroundTime</w:t>
+      </w:r>
+      <w:proofErr w:type="spellEnd"/>
     </w:p>
     <w:p>
       <w:pPr>
@@ -2212,7 +2311,25 @@
           <w:sz w:val="22"/>
           <w:szCs w:val="22"/>
         </w:rPr>
-        <w:t>double averageTurnAroundTime = 0;</w:t>
+        <w:t xml:space="preserve">double </w:t>
+      </w:r>
+      <w:proofErr w:type="spellStart"/>
+      <w:r>
+        <w:rPr>
+          <w:color w:val="00B050"/>
+          <w:sz w:val="22"/>
+          <w:szCs w:val="22"/>
+        </w:rPr>
+        <w:t>averageTurnAroundTime</w:t>
+      </w:r>
+      <w:proofErr w:type="spellEnd"/>
+      <w:r>
+        <w:rPr>
+          <w:color w:val="00B050"/>
+          <w:sz w:val="22"/>
+          <w:szCs w:val="22"/>
+        </w:rPr>
+        <w:t xml:space="preserve"> = 0;</w:t>
       </w:r>
     </w:p>
     <w:p>
@@ -2343,8 +2460,18 @@
           <w:szCs w:val="22"/>
         </w:rPr>
         <w:tab/>
-        <w:t>add the end time of the job to averageTurnAroundTime</w:t>
-      </w:r>
+        <w:t xml:space="preserve">add the end time of the job to </w:t>
+      </w:r>
+      <w:proofErr w:type="spellStart"/>
+      <w:r>
+        <w:rPr>
+          <w:color w:val="00B050"/>
+          <w:sz w:val="22"/>
+          <w:szCs w:val="22"/>
+        </w:rPr>
+        <w:t>averageTurnAroundTime</w:t>
+      </w:r>
+      <w:proofErr w:type="spellEnd"/>
     </w:p>
     <w:p>
       <w:pPr>
@@ -2568,7 +2695,25 @@
           <w:sz w:val="22"/>
           <w:szCs w:val="22"/>
         </w:rPr>
-        <w:t>double averageTurnAroundTime = 0;</w:t>
+        <w:t xml:space="preserve">double </w:t>
+      </w:r>
+      <w:proofErr w:type="spellStart"/>
+      <w:r>
+        <w:rPr>
+          <w:color w:val="00B050"/>
+          <w:sz w:val="22"/>
+          <w:szCs w:val="22"/>
+        </w:rPr>
+        <w:t>averageTurnAroundTime</w:t>
+      </w:r>
+      <w:proofErr w:type="spellEnd"/>
+      <w:r>
+        <w:rPr>
+          <w:color w:val="00B050"/>
+          <w:sz w:val="22"/>
+          <w:szCs w:val="22"/>
+        </w:rPr>
+        <w:t xml:space="preserve"> = 0;</w:t>
       </w:r>
     </w:p>
     <w:p>
@@ -2589,7 +2734,25 @@
           <w:sz w:val="22"/>
           <w:szCs w:val="22"/>
         </w:rPr>
-        <w:t>int tasksRemoved = 0;</w:t>
+        <w:t xml:space="preserve">int </w:t>
+      </w:r>
+      <w:proofErr w:type="spellStart"/>
+      <w:r>
+        <w:rPr>
+          <w:color w:val="00B050"/>
+          <w:sz w:val="22"/>
+          <w:szCs w:val="22"/>
+        </w:rPr>
+        <w:t>tasksRemoved</w:t>
+      </w:r>
+      <w:proofErr w:type="spellEnd"/>
+      <w:r>
+        <w:rPr>
+          <w:color w:val="00B050"/>
+          <w:sz w:val="22"/>
+          <w:szCs w:val="22"/>
+        </w:rPr>
+        <w:t xml:space="preserve"> = 0;</w:t>
       </w:r>
     </w:p>
     <w:p>
@@ -2625,13 +2788,33 @@
           <w:szCs w:val="22"/>
         </w:rPr>
       </w:pPr>
+      <w:proofErr w:type="gramStart"/>
       <w:r>
         <w:rPr>
           <w:color w:val="00B050"/>
           <w:sz w:val="22"/>
           <w:szCs w:val="22"/>
         </w:rPr>
-        <w:t>while( tasksRemoved != jobs size)</w:t>
+        <w:t xml:space="preserve">while( </w:t>
+      </w:r>
+      <w:proofErr w:type="spellStart"/>
+      <w:r>
+        <w:rPr>
+          <w:color w:val="00B050"/>
+          <w:sz w:val="22"/>
+          <w:szCs w:val="22"/>
+        </w:rPr>
+        <w:t>tasksRemoved</w:t>
+      </w:r>
+      <w:proofErr w:type="spellEnd"/>
+      <w:proofErr w:type="gramEnd"/>
+      <w:r>
+        <w:rPr>
+          <w:color w:val="00B050"/>
+          <w:sz w:val="22"/>
+          <w:szCs w:val="22"/>
+        </w:rPr>
+        <w:t xml:space="preserve"> != jobs size)</w:t>
       </w:r>
     </w:p>
     <w:p>
@@ -2727,7 +2910,42 @@
           <w:szCs w:val="22"/>
         </w:rPr>
         <w:tab/>
-        <w:t>if(burst time of job – roundRobinSlice is less than 0)</w:t>
+      </w:r>
+      <w:proofErr w:type="gramStart"/>
+      <w:r>
+        <w:rPr>
+          <w:color w:val="00B050"/>
+          <w:sz w:val="22"/>
+          <w:szCs w:val="22"/>
+        </w:rPr>
+        <w:t>if(</w:t>
+      </w:r>
+      <w:proofErr w:type="gramEnd"/>
+      <w:r>
+        <w:rPr>
+          <w:color w:val="00B050"/>
+          <w:sz w:val="22"/>
+          <w:szCs w:val="22"/>
+        </w:rPr>
+        <w:t xml:space="preserve">burst time of job – </w:t>
+      </w:r>
+      <w:proofErr w:type="spellStart"/>
+      <w:r>
+        <w:rPr>
+          <w:color w:val="00B050"/>
+          <w:sz w:val="22"/>
+          <w:szCs w:val="22"/>
+        </w:rPr>
+        <w:t>roundRobinSlice</w:t>
+      </w:r>
+      <w:proofErr w:type="spellEnd"/>
+      <w:r>
+        <w:rPr>
+          <w:color w:val="00B050"/>
+          <w:sz w:val="22"/>
+          <w:szCs w:val="22"/>
+        </w:rPr>
+        <w:t xml:space="preserve"> is less than 0)</w:t>
       </w:r>
     </w:p>
     <w:p>
@@ -2885,7 +3103,24 @@
           <w:szCs w:val="22"/>
         </w:rPr>
         <w:tab/>
-        <w:t>tasksRemoved++</w:t>
+      </w:r>
+      <w:proofErr w:type="spellStart"/>
+      <w:r>
+        <w:rPr>
+          <w:color w:val="00B050"/>
+          <w:sz w:val="22"/>
+          <w:szCs w:val="22"/>
+        </w:rPr>
+        <w:t>tasksRemoved</w:t>
+      </w:r>
+      <w:proofErr w:type="spellEnd"/>
+      <w:r>
+        <w:rPr>
+          <w:color w:val="00B050"/>
+          <w:sz w:val="22"/>
+          <w:szCs w:val="22"/>
+        </w:rPr>
+        <w:t>++</w:t>
       </w:r>
     </w:p>
     <w:p>
@@ -2907,7 +3142,43 @@
           <w:szCs w:val="22"/>
         </w:rPr>
         <w:tab/>
-        <w:t>else if(burst time of job – roundRobinSlice is 0)</w:t>
+        <w:t xml:space="preserve">else </w:t>
+      </w:r>
+      <w:proofErr w:type="gramStart"/>
+      <w:r>
+        <w:rPr>
+          <w:color w:val="00B050"/>
+          <w:sz w:val="22"/>
+          <w:szCs w:val="22"/>
+        </w:rPr>
+        <w:t>if(</w:t>
+      </w:r>
+      <w:proofErr w:type="gramEnd"/>
+      <w:r>
+        <w:rPr>
+          <w:color w:val="00B050"/>
+          <w:sz w:val="22"/>
+          <w:szCs w:val="22"/>
+        </w:rPr>
+        <w:t xml:space="preserve">burst time of job – </w:t>
+      </w:r>
+      <w:proofErr w:type="spellStart"/>
+      <w:r>
+        <w:rPr>
+          <w:color w:val="00B050"/>
+          <w:sz w:val="22"/>
+          <w:szCs w:val="22"/>
+        </w:rPr>
+        <w:t>roundRobinSlice</w:t>
+      </w:r>
+      <w:proofErr w:type="spellEnd"/>
+      <w:r>
+        <w:rPr>
+          <w:color w:val="00B050"/>
+          <w:sz w:val="22"/>
+          <w:szCs w:val="22"/>
+        </w:rPr>
+        <w:t xml:space="preserve"> is 0)</w:t>
       </w:r>
     </w:p>
     <w:p>
@@ -3018,13 +3289,23 @@
           <w:szCs w:val="22"/>
         </w:rPr>
       </w:pPr>
+      <w:proofErr w:type="spellStart"/>
       <w:r>
         <w:rPr>
           <w:color w:val="00B050"/>
           <w:sz w:val="22"/>
           <w:szCs w:val="22"/>
         </w:rPr>
-        <w:t>tasksRemoved++</w:t>
+        <w:t>tasksRemoved</w:t>
+      </w:r>
+      <w:proofErr w:type="spellEnd"/>
+      <w:r>
+        <w:rPr>
+          <w:color w:val="00B050"/>
+          <w:sz w:val="22"/>
+          <w:szCs w:val="22"/>
+        </w:rPr>
+        <w:t>++</w:t>
       </w:r>
     </w:p>
     <w:p>
@@ -11088,8 +11369,6 @@
               </w:rPr>
               <w:t>245.267</w:t>
             </w:r>
-            <w:bookmarkStart w:id="14" w:name="_GoBack"/>
-            <w:bookmarkEnd w:id="14"/>
           </w:p>
           <w:p>
             <w:pPr>
@@ -11824,7 +12103,16 @@
           <w:sz w:val="20"/>
           <w:szCs w:val="20"/>
         </w:rPr>
-        <w:t xml:space="preserve"> … x</w:t>
+        <w:t xml:space="preserve"> … </w:t>
+      </w:r>
+      <w:proofErr w:type="spellStart"/>
+      <w:r>
+        <w:rPr>
+          <w:i/>
+          <w:sz w:val="20"/>
+          <w:szCs w:val="20"/>
+        </w:rPr>
+        <w:t>x</w:t>
       </w:r>
       <w:r>
         <w:rPr>
@@ -11835,6 +12123,7 @@
         </w:rPr>
         <w:t>m</w:t>
       </w:r>
+      <w:proofErr w:type="spellEnd"/>
       <w:r>
         <w:rPr>
           <w:i/>
@@ -12172,7 +12461,18 @@
     </w:p>
     <w:p>
       <w:r>
-        <w:t>For testing each algorithm, I will be using the average of 15 trials to determine its final average turnaround time. There will be tests for Job lengths of 5, 10, 15, 20, 25, and 30. For each Job I allow it to have a length between 1 and 30 inclusive. These numbers will be generated by a uniform integer distribution algorithm in c++. This will ensure there is a uniform distribution of numbers across each trial. Each algorithm will be receiving the same input of jobs from a text file to ensure the testing is uniform and fair.</w:t>
+        <w:t xml:space="preserve">For testing each algorithm, I will be using the average of 15 trials to determine its final average turnaround time. There will be tests for Job lengths of 5, 10, 15, 20, 25, and 30. For each Job I allow it to have a length between 1 and 30 inclusive. These numbers will be generated by a uniform integer distribution algorithm in </w:t>
+      </w:r>
+      <w:r>
+        <w:t>C</w:t>
+      </w:r>
+      <w:r>
+        <w:t>++. This will ensure there is a uniform distribution of numbers across each trial. Each algorithm will be receivi</w:t>
+      </w:r>
+      <w:bookmarkStart w:id="14" w:name="_GoBack"/>
+      <w:bookmarkEnd w:id="14"/>
+      <w:r>
+        <w:t>ng the same input of jobs from a text file to ensure the testing is uniform and fair.</w:t>
       </w:r>
       <w:r>
         <w:br w:type="page"/>
@@ -12197,6 +12497,7 @@
           <w:szCs w:val="22"/>
         </w:rPr>
       </w:pPr>
+      <w:proofErr w:type="gramStart"/>
       <w:r>
         <w:rPr>
           <w:b/>
@@ -12206,6 +12507,7 @@
         </w:rPr>
         <w:t>Part  2</w:t>
       </w:r>
+      <w:proofErr w:type="gramEnd"/>
     </w:p>
     <w:p>
       <w:pPr>
@@ -12880,7 +13182,21 @@
         <w:rPr>
           <w:sz w:val="22"/>
         </w:rPr>
-        <w:t xml:space="preserve">(Compile&amp;Run) </w:t>
+        <w:t>(</w:t>
+      </w:r>
+      <w:proofErr w:type="spellStart"/>
+      <w:r>
+        <w:rPr>
+          <w:sz w:val="22"/>
+        </w:rPr>
+        <w:t>Compile&amp;Run</w:t>
+      </w:r>
+      <w:proofErr w:type="spellEnd"/>
+      <w:r>
+        <w:rPr>
+          <w:sz w:val="22"/>
+        </w:rPr>
+        <w:t xml:space="preserve">) </w:t>
       </w:r>
       <w:r>
         <w:rPr>

</xml_diff>

<commit_message>
Start of project 2
</commit_message>
<xml_diff>
--- a/cs4310_project1.docx
+++ b/cs4310_project1.docx
@@ -371,25 +371,7 @@
           <w:sz w:val="21"/>
           <w:szCs w:val="21"/>
         </w:rPr>
-        <w:t>First-Come-</w:t>
-      </w:r>
-      <w:proofErr w:type="gramStart"/>
-      <w:r>
-        <w:rPr>
-          <w:color w:val="000000"/>
-          <w:sz w:val="21"/>
-          <w:szCs w:val="21"/>
-        </w:rPr>
-        <w:t>First-Serve</w:t>
-      </w:r>
-      <w:proofErr w:type="gramEnd"/>
-      <w:r>
-        <w:rPr>
-          <w:color w:val="000000"/>
-          <w:sz w:val="21"/>
-          <w:szCs w:val="21"/>
-        </w:rPr>
-        <w:t xml:space="preserve"> (FCFS)</w:t>
+        <w:t>First-Come-First-Serve (FCFS)</w:t>
       </w:r>
     </w:p>
     <w:p>
@@ -528,25 +510,7 @@
           <w:sz w:val="21"/>
           <w:szCs w:val="21"/>
         </w:rPr>
-        <w:t xml:space="preserve"> operates by implementing the </w:t>
-      </w:r>
-      <w:proofErr w:type="gramStart"/>
-      <w:r>
-        <w:rPr>
-          <w:color w:val="000000"/>
-          <w:sz w:val="21"/>
-          <w:szCs w:val="21"/>
-        </w:rPr>
-        <w:t>algorithms, and</w:t>
-      </w:r>
-      <w:proofErr w:type="gramEnd"/>
-      <w:r>
-        <w:rPr>
-          <w:color w:val="000000"/>
-          <w:sz w:val="21"/>
-          <w:szCs w:val="21"/>
-        </w:rPr>
-        <w:t xml:space="preserve"> conducting a performance analysis of them based on the per</w:t>
+        <w:t xml:space="preserve"> operates by implementing the algorithms, and conducting a performance analysis of them based on the per</w:t>
       </w:r>
       <w:r>
         <w:rPr>
@@ -971,7 +935,9 @@
           <w:szCs w:val="21"/>
         </w:rPr>
       </w:pPr>
-      <w:bookmarkStart w:id="0" w:name="OLE_LINK1"/>
+      <w:bookmarkStart w:id="0" w:name="OLE_LINK15"/>
+      <w:bookmarkStart w:id="1" w:name="OLE_LINK16"/>
+      <w:bookmarkStart w:id="2" w:name="OLE_LINK1"/>
       <w:r>
         <w:rPr>
           <w:sz w:val="21"/>
@@ -1146,8 +1112,10 @@
         </w:rPr>
         <w:t>12</w:t>
       </w:r>
+      <w:bookmarkEnd w:id="0"/>
+      <w:bookmarkEnd w:id="1"/>
     </w:p>
-    <w:bookmarkEnd w:id="0"/>
+    <w:bookmarkEnd w:id="2"/>
     <w:p>
       <w:pPr>
         <w:pStyle w:val="NormalWeb"/>
@@ -1440,34 +1408,15 @@
           <w:color w:val="0070C0"/>
           <w:sz w:val="22"/>
         </w:rPr>
-        <w:t>@</w:t>
-      </w:r>
-      <w:proofErr w:type="gramStart"/>
+        <w:t xml:space="preserve">@blackboard.cpp.edu  </w:t>
+      </w:r>
       <w:r>
         <w:rPr>
           <w:b/>
           <w:i/>
-          <w:color w:val="0070C0"/>
-          <w:sz w:val="22"/>
-        </w:rPr>
-        <w:t xml:space="preserve">blackboard.cpp.edu  </w:t>
-      </w:r>
-      <w:r>
-        <w:rPr>
-          <w:b/>
-          <w:i/>
-          <w:sz w:val="22"/>
-        </w:rPr>
-        <w:t>after</w:t>
-      </w:r>
-      <w:proofErr w:type="gramEnd"/>
-      <w:r>
-        <w:rPr>
-          <w:b/>
-          <w:i/>
-          <w:sz w:val="22"/>
-        </w:rPr>
-        <w:t xml:space="preserve"> the completion of </w:t>
+          <w:sz w:val="22"/>
+        </w:rPr>
+        <w:t xml:space="preserve">after the completion of </w:t>
       </w:r>
       <w:r>
         <w:rPr>
@@ -1832,14 +1781,12 @@
         <w:ind w:left="1080"/>
         <w:textAlignment w:val="baseline"/>
         <w:rPr>
-          <w:color w:val="FF0000"/>
-          <w:sz w:val="22"/>
-          <w:szCs w:val="22"/>
-        </w:rPr>
-      </w:pPr>
-      <w:r>
-        <w:rPr>
-          <w:color w:val="FF0000"/>
+          <w:sz w:val="22"/>
+          <w:szCs w:val="22"/>
+        </w:rPr>
+      </w:pPr>
+      <w:r>
+        <w:rPr>
           <w:sz w:val="22"/>
           <w:szCs w:val="22"/>
         </w:rPr>
@@ -1853,7 +1800,6 @@
         <w:ind w:left="1080"/>
         <w:textAlignment w:val="baseline"/>
         <w:rPr>
-          <w:color w:val="00B050"/>
           <w:sz w:val="22"/>
           <w:szCs w:val="22"/>
         </w:rPr>
@@ -1866,14 +1812,12 @@
         <w:ind w:left="1080"/>
         <w:textAlignment w:val="baseline"/>
         <w:rPr>
-          <w:color w:val="00B050"/>
-          <w:sz w:val="22"/>
-          <w:szCs w:val="22"/>
-        </w:rPr>
-      </w:pPr>
-      <w:r>
-        <w:rPr>
-          <w:color w:val="00B050"/>
+          <w:sz w:val="22"/>
+          <w:szCs w:val="22"/>
+        </w:rPr>
+      </w:pPr>
+      <w:r>
+        <w:rPr>
           <w:sz w:val="22"/>
           <w:szCs w:val="22"/>
         </w:rPr>
@@ -1887,7 +1831,6 @@
         <w:ind w:left="1080"/>
         <w:textAlignment w:val="baseline"/>
         <w:rPr>
-          <w:color w:val="00B050"/>
           <w:sz w:val="22"/>
           <w:szCs w:val="22"/>
         </w:rPr>
@@ -1900,14 +1843,12 @@
         <w:ind w:left="1080"/>
         <w:textAlignment w:val="baseline"/>
         <w:rPr>
-          <w:color w:val="00B050"/>
-          <w:sz w:val="22"/>
-          <w:szCs w:val="22"/>
-        </w:rPr>
-      </w:pPr>
-      <w:r>
-        <w:rPr>
-          <w:color w:val="00B050"/>
+          <w:sz w:val="22"/>
+          <w:szCs w:val="22"/>
+        </w:rPr>
+      </w:pPr>
+      <w:r>
+        <w:rPr>
           <w:sz w:val="22"/>
           <w:szCs w:val="22"/>
         </w:rPr>
@@ -1921,14 +1862,12 @@
         <w:ind w:left="1080"/>
         <w:textAlignment w:val="baseline"/>
         <w:rPr>
-          <w:color w:val="00B050"/>
-          <w:sz w:val="22"/>
-          <w:szCs w:val="22"/>
-        </w:rPr>
-      </w:pPr>
-      <w:r>
-        <w:rPr>
-          <w:color w:val="00B050"/>
+          <w:sz w:val="22"/>
+          <w:szCs w:val="22"/>
+        </w:rPr>
+      </w:pPr>
+      <w:r>
+        <w:rPr>
           <w:sz w:val="22"/>
           <w:szCs w:val="22"/>
         </w:rPr>
@@ -1937,7 +1876,6 @@
       <w:proofErr w:type="spellStart"/>
       <w:r>
         <w:rPr>
-          <w:color w:val="00B050"/>
           <w:sz w:val="22"/>
           <w:szCs w:val="22"/>
         </w:rPr>
@@ -1946,7 +1884,6 @@
       <w:proofErr w:type="spellEnd"/>
       <w:r>
         <w:rPr>
-          <w:color w:val="00B050"/>
           <w:sz w:val="22"/>
           <w:szCs w:val="22"/>
         </w:rPr>
@@ -1960,14 +1897,12 @@
         <w:ind w:left="1080"/>
         <w:textAlignment w:val="baseline"/>
         <w:rPr>
-          <w:color w:val="00B050"/>
-          <w:sz w:val="22"/>
-          <w:szCs w:val="22"/>
-        </w:rPr>
-      </w:pPr>
-      <w:r>
-        <w:rPr>
-          <w:color w:val="00B050"/>
+          <w:sz w:val="22"/>
+          <w:szCs w:val="22"/>
+        </w:rPr>
+      </w:pPr>
+      <w:r>
+        <w:rPr>
           <w:sz w:val="22"/>
           <w:szCs w:val="22"/>
         </w:rPr>
@@ -1981,14 +1916,12 @@
         <w:ind w:left="1080"/>
         <w:textAlignment w:val="baseline"/>
         <w:rPr>
-          <w:color w:val="00B050"/>
-          <w:sz w:val="22"/>
-          <w:szCs w:val="22"/>
-        </w:rPr>
-      </w:pPr>
-      <w:r>
-        <w:rPr>
-          <w:color w:val="00B050"/>
+          <w:sz w:val="22"/>
+          <w:szCs w:val="22"/>
+        </w:rPr>
+      </w:pPr>
+      <w:r>
+        <w:rPr>
           <w:sz w:val="22"/>
           <w:szCs w:val="22"/>
         </w:rPr>
@@ -2003,14 +1936,12 @@
         <w:ind w:left="1080"/>
         <w:textAlignment w:val="baseline"/>
         <w:rPr>
-          <w:color w:val="00B050"/>
-          <w:sz w:val="22"/>
-          <w:szCs w:val="22"/>
-        </w:rPr>
-      </w:pPr>
-      <w:r>
-        <w:rPr>
-          <w:color w:val="00B050"/>
+          <w:sz w:val="22"/>
+          <w:szCs w:val="22"/>
+        </w:rPr>
+      </w:pPr>
+      <w:r>
+        <w:rPr>
           <w:sz w:val="22"/>
           <w:szCs w:val="22"/>
         </w:rPr>
@@ -2025,14 +1956,12 @@
         <w:ind w:left="1080"/>
         <w:textAlignment w:val="baseline"/>
         <w:rPr>
-          <w:color w:val="00B050"/>
-          <w:sz w:val="22"/>
-          <w:szCs w:val="22"/>
-        </w:rPr>
-      </w:pPr>
-      <w:r>
-        <w:rPr>
-          <w:color w:val="00B050"/>
+          <w:sz w:val="22"/>
+          <w:szCs w:val="22"/>
+        </w:rPr>
+      </w:pPr>
+      <w:r>
+        <w:rPr>
           <w:sz w:val="22"/>
           <w:szCs w:val="22"/>
         </w:rPr>
@@ -2047,14 +1976,12 @@
         <w:ind w:left="1080"/>
         <w:textAlignment w:val="baseline"/>
         <w:rPr>
-          <w:color w:val="00B050"/>
-          <w:sz w:val="22"/>
-          <w:szCs w:val="22"/>
-        </w:rPr>
-      </w:pPr>
-      <w:r>
-        <w:rPr>
-          <w:color w:val="00B050"/>
+          <w:sz w:val="22"/>
+          <w:szCs w:val="22"/>
+        </w:rPr>
+      </w:pPr>
+      <w:r>
+        <w:rPr>
           <w:sz w:val="22"/>
           <w:szCs w:val="22"/>
         </w:rPr>
@@ -2069,14 +1996,12 @@
         <w:ind w:left="1080"/>
         <w:textAlignment w:val="baseline"/>
         <w:rPr>
-          <w:color w:val="00B050"/>
-          <w:sz w:val="22"/>
-          <w:szCs w:val="22"/>
-        </w:rPr>
-      </w:pPr>
-      <w:r>
-        <w:rPr>
-          <w:color w:val="00B050"/>
+          <w:sz w:val="22"/>
+          <w:szCs w:val="22"/>
+        </w:rPr>
+      </w:pPr>
+      <w:r>
+        <w:rPr>
           <w:sz w:val="22"/>
           <w:szCs w:val="22"/>
         </w:rPr>
@@ -2086,7 +2011,6 @@
       <w:proofErr w:type="spellStart"/>
       <w:r>
         <w:rPr>
-          <w:color w:val="00B050"/>
           <w:sz w:val="22"/>
           <w:szCs w:val="22"/>
         </w:rPr>
@@ -2101,7 +2025,6 @@
         <w:ind w:left="1080"/>
         <w:textAlignment w:val="baseline"/>
         <w:rPr>
-          <w:color w:val="00B050"/>
           <w:sz w:val="22"/>
           <w:szCs w:val="22"/>
         </w:rPr>
@@ -2114,14 +2037,12 @@
         <w:ind w:left="1080"/>
         <w:textAlignment w:val="baseline"/>
         <w:rPr>
-          <w:color w:val="00B050"/>
-          <w:sz w:val="22"/>
-          <w:szCs w:val="22"/>
-        </w:rPr>
-      </w:pPr>
-      <w:r>
-        <w:rPr>
-          <w:color w:val="00B050"/>
+          <w:sz w:val="22"/>
+          <w:szCs w:val="22"/>
+        </w:rPr>
+      </w:pPr>
+      <w:r>
+        <w:rPr>
           <w:sz w:val="22"/>
           <w:szCs w:val="22"/>
         </w:rPr>
@@ -2135,7 +2056,6 @@
         <w:ind w:left="1080"/>
         <w:textAlignment w:val="baseline"/>
         <w:rPr>
-          <w:color w:val="00B050"/>
           <w:sz w:val="22"/>
           <w:szCs w:val="22"/>
         </w:rPr>
@@ -2148,14 +2068,12 @@
         <w:ind w:left="1080"/>
         <w:textAlignment w:val="baseline"/>
         <w:rPr>
-          <w:color w:val="00B050"/>
-          <w:sz w:val="22"/>
-          <w:szCs w:val="22"/>
-        </w:rPr>
-      </w:pPr>
-      <w:r>
-        <w:rPr>
-          <w:color w:val="00B050"/>
+          <w:sz w:val="22"/>
+          <w:szCs w:val="22"/>
+        </w:rPr>
+      </w:pPr>
+      <w:r>
+        <w:rPr>
           <w:sz w:val="22"/>
           <w:szCs w:val="22"/>
         </w:rPr>
@@ -2169,7 +2087,6 @@
         <w:ind w:left="1080"/>
         <w:textAlignment w:val="baseline"/>
         <w:rPr>
-          <w:color w:val="00B050"/>
           <w:sz w:val="22"/>
           <w:szCs w:val="22"/>
         </w:rPr>
@@ -2182,14 +2099,12 @@
         <w:ind w:left="1080"/>
         <w:textAlignment w:val="baseline"/>
         <w:rPr>
-          <w:color w:val="FF0000"/>
-          <w:sz w:val="22"/>
-          <w:szCs w:val="22"/>
-        </w:rPr>
-      </w:pPr>
-      <w:r>
-        <w:rPr>
-          <w:color w:val="FF0000"/>
+          <w:sz w:val="22"/>
+          <w:szCs w:val="22"/>
+        </w:rPr>
+      </w:pPr>
+      <w:r>
+        <w:rPr>
           <w:sz w:val="22"/>
           <w:szCs w:val="22"/>
         </w:rPr>
@@ -2203,7 +2118,6 @@
         <w:ind w:left="1080"/>
         <w:textAlignment w:val="baseline"/>
         <w:rPr>
-          <w:color w:val="00B050"/>
           <w:sz w:val="22"/>
           <w:szCs w:val="22"/>
         </w:rPr>
@@ -2216,14 +2130,12 @@
         <w:ind w:left="1080"/>
         <w:textAlignment w:val="baseline"/>
         <w:rPr>
-          <w:color w:val="00B050"/>
-          <w:sz w:val="22"/>
-          <w:szCs w:val="22"/>
-        </w:rPr>
-      </w:pPr>
-      <w:r>
-        <w:rPr>
-          <w:color w:val="00B050"/>
+          <w:sz w:val="22"/>
+          <w:szCs w:val="22"/>
+        </w:rPr>
+      </w:pPr>
+      <w:r>
+        <w:rPr>
           <w:sz w:val="22"/>
           <w:szCs w:val="22"/>
         </w:rPr>
@@ -2237,14 +2149,12 @@
         <w:ind w:left="1080"/>
         <w:textAlignment w:val="baseline"/>
         <w:rPr>
-          <w:color w:val="00B050"/>
-          <w:sz w:val="22"/>
-          <w:szCs w:val="22"/>
-        </w:rPr>
-      </w:pPr>
-      <w:r>
-        <w:rPr>
-          <w:color w:val="00B050"/>
+          <w:sz w:val="22"/>
+          <w:szCs w:val="22"/>
+        </w:rPr>
+      </w:pPr>
+      <w:r>
+        <w:rPr>
           <w:sz w:val="22"/>
           <w:szCs w:val="22"/>
         </w:rPr>
@@ -2252,7 +2162,6 @@
       </w:r>
       <w:r>
         <w:rPr>
-          <w:color w:val="00B050"/>
           <w:sz w:val="22"/>
           <w:szCs w:val="22"/>
         </w:rPr>
@@ -2266,7 +2175,6 @@
         <w:ind w:left="1080"/>
         <w:textAlignment w:val="baseline"/>
         <w:rPr>
-          <w:color w:val="00B050"/>
           <w:sz w:val="22"/>
           <w:szCs w:val="22"/>
         </w:rPr>
@@ -2279,14 +2187,12 @@
         <w:ind w:left="1080"/>
         <w:textAlignment w:val="baseline"/>
         <w:rPr>
-          <w:color w:val="00B050"/>
-          <w:sz w:val="22"/>
-          <w:szCs w:val="22"/>
-        </w:rPr>
-      </w:pPr>
-      <w:r>
-        <w:rPr>
-          <w:color w:val="00B050"/>
+          <w:sz w:val="22"/>
+          <w:szCs w:val="22"/>
+        </w:rPr>
+      </w:pPr>
+      <w:r>
+        <w:rPr>
           <w:sz w:val="22"/>
           <w:szCs w:val="22"/>
         </w:rPr>
@@ -2300,14 +2206,12 @@
         <w:ind w:left="1080"/>
         <w:textAlignment w:val="baseline"/>
         <w:rPr>
-          <w:color w:val="00B050"/>
-          <w:sz w:val="22"/>
-          <w:szCs w:val="22"/>
-        </w:rPr>
-      </w:pPr>
-      <w:r>
-        <w:rPr>
-          <w:color w:val="00B050"/>
+          <w:sz w:val="22"/>
+          <w:szCs w:val="22"/>
+        </w:rPr>
+      </w:pPr>
+      <w:r>
+        <w:rPr>
           <w:sz w:val="22"/>
           <w:szCs w:val="22"/>
         </w:rPr>
@@ -2316,7 +2220,6 @@
       <w:proofErr w:type="spellStart"/>
       <w:r>
         <w:rPr>
-          <w:color w:val="00B050"/>
           <w:sz w:val="22"/>
           <w:szCs w:val="22"/>
         </w:rPr>
@@ -2325,7 +2228,6 @@
       <w:proofErr w:type="spellEnd"/>
       <w:r>
         <w:rPr>
-          <w:color w:val="00B050"/>
           <w:sz w:val="22"/>
           <w:szCs w:val="22"/>
         </w:rPr>
@@ -2339,14 +2241,12 @@
         <w:ind w:left="1080"/>
         <w:textAlignment w:val="baseline"/>
         <w:rPr>
-          <w:color w:val="00B050"/>
-          <w:sz w:val="22"/>
-          <w:szCs w:val="22"/>
-        </w:rPr>
-      </w:pPr>
-      <w:r>
-        <w:rPr>
-          <w:color w:val="00B050"/>
+          <w:sz w:val="22"/>
+          <w:szCs w:val="22"/>
+        </w:rPr>
+      </w:pPr>
+      <w:r>
+        <w:rPr>
           <w:sz w:val="22"/>
           <w:szCs w:val="22"/>
         </w:rPr>
@@ -2360,14 +2260,12 @@
         <w:ind w:left="1080"/>
         <w:textAlignment w:val="baseline"/>
         <w:rPr>
-          <w:color w:val="00B050"/>
-          <w:sz w:val="22"/>
-          <w:szCs w:val="22"/>
-        </w:rPr>
-      </w:pPr>
-      <w:r>
-        <w:rPr>
-          <w:color w:val="00B050"/>
+          <w:sz w:val="22"/>
+          <w:szCs w:val="22"/>
+        </w:rPr>
+      </w:pPr>
+      <w:r>
+        <w:rPr>
           <w:sz w:val="22"/>
           <w:szCs w:val="22"/>
         </w:rPr>
@@ -2382,14 +2280,12 @@
         <w:ind w:left="1080"/>
         <w:textAlignment w:val="baseline"/>
         <w:rPr>
-          <w:color w:val="00B050"/>
-          <w:sz w:val="22"/>
-          <w:szCs w:val="22"/>
-        </w:rPr>
-      </w:pPr>
-      <w:r>
-        <w:rPr>
-          <w:color w:val="00B050"/>
+          <w:sz w:val="22"/>
+          <w:szCs w:val="22"/>
+        </w:rPr>
+      </w:pPr>
+      <w:r>
+        <w:rPr>
           <w:sz w:val="22"/>
           <w:szCs w:val="22"/>
         </w:rPr>
@@ -2404,14 +2300,12 @@
         <w:ind w:left="1080"/>
         <w:textAlignment w:val="baseline"/>
         <w:rPr>
-          <w:color w:val="00B050"/>
-          <w:sz w:val="22"/>
-          <w:szCs w:val="22"/>
-        </w:rPr>
-      </w:pPr>
-      <w:r>
-        <w:rPr>
-          <w:color w:val="00B050"/>
+          <w:sz w:val="22"/>
+          <w:szCs w:val="22"/>
+        </w:rPr>
+      </w:pPr>
+      <w:r>
+        <w:rPr>
           <w:sz w:val="22"/>
           <w:szCs w:val="22"/>
         </w:rPr>
@@ -2426,14 +2320,12 @@
         <w:ind w:left="1080"/>
         <w:textAlignment w:val="baseline"/>
         <w:rPr>
-          <w:color w:val="00B050"/>
-          <w:sz w:val="22"/>
-          <w:szCs w:val="22"/>
-        </w:rPr>
-      </w:pPr>
-      <w:r>
-        <w:rPr>
-          <w:color w:val="00B050"/>
+          <w:sz w:val="22"/>
+          <w:szCs w:val="22"/>
+        </w:rPr>
+      </w:pPr>
+      <w:r>
+        <w:rPr>
           <w:sz w:val="22"/>
           <w:szCs w:val="22"/>
         </w:rPr>
@@ -2448,14 +2340,12 @@
         <w:ind w:left="1080"/>
         <w:textAlignment w:val="baseline"/>
         <w:rPr>
-          <w:color w:val="00B050"/>
-          <w:sz w:val="22"/>
-          <w:szCs w:val="22"/>
-        </w:rPr>
-      </w:pPr>
-      <w:r>
-        <w:rPr>
-          <w:color w:val="00B050"/>
+          <w:sz w:val="22"/>
+          <w:szCs w:val="22"/>
+        </w:rPr>
+      </w:pPr>
+      <w:r>
+        <w:rPr>
           <w:sz w:val="22"/>
           <w:szCs w:val="22"/>
         </w:rPr>
@@ -2465,7 +2355,6 @@
       <w:proofErr w:type="spellStart"/>
       <w:r>
         <w:rPr>
-          <w:color w:val="00B050"/>
           <w:sz w:val="22"/>
           <w:szCs w:val="22"/>
         </w:rPr>
@@ -2480,7 +2369,6 @@
         <w:ind w:left="1080"/>
         <w:textAlignment w:val="baseline"/>
         <w:rPr>
-          <w:color w:val="00B050"/>
           <w:sz w:val="22"/>
           <w:szCs w:val="22"/>
         </w:rPr>
@@ -2493,14 +2381,12 @@
         <w:ind w:left="1080"/>
         <w:textAlignment w:val="baseline"/>
         <w:rPr>
-          <w:color w:val="00B050"/>
-          <w:sz w:val="22"/>
-          <w:szCs w:val="22"/>
-        </w:rPr>
-      </w:pPr>
-      <w:r>
-        <w:rPr>
-          <w:color w:val="00B050"/>
+          <w:sz w:val="22"/>
+          <w:szCs w:val="22"/>
+        </w:rPr>
+      </w:pPr>
+      <w:r>
+        <w:rPr>
           <w:sz w:val="22"/>
           <w:szCs w:val="22"/>
         </w:rPr>
@@ -2514,7 +2400,6 @@
         <w:ind w:left="1080"/>
         <w:textAlignment w:val="baseline"/>
         <w:rPr>
-          <w:color w:val="00B050"/>
           <w:sz w:val="22"/>
           <w:szCs w:val="22"/>
         </w:rPr>
@@ -2527,14 +2412,12 @@
         <w:ind w:left="1080"/>
         <w:textAlignment w:val="baseline"/>
         <w:rPr>
-          <w:color w:val="00B050"/>
-          <w:sz w:val="22"/>
-          <w:szCs w:val="22"/>
-        </w:rPr>
-      </w:pPr>
-      <w:r>
-        <w:rPr>
-          <w:color w:val="00B050"/>
+          <w:sz w:val="22"/>
+          <w:szCs w:val="22"/>
+        </w:rPr>
+      </w:pPr>
+      <w:r>
+        <w:rPr>
           <w:sz w:val="22"/>
           <w:szCs w:val="22"/>
         </w:rPr>
@@ -2548,7 +2431,6 @@
         <w:ind w:left="1080"/>
         <w:textAlignment w:val="baseline"/>
         <w:rPr>
-          <w:color w:val="00B050"/>
           <w:sz w:val="22"/>
           <w:szCs w:val="22"/>
         </w:rPr>
@@ -2561,7 +2443,6 @@
         <w:ind w:left="1080"/>
         <w:textAlignment w:val="baseline"/>
         <w:rPr>
-          <w:color w:val="00B050"/>
           <w:sz w:val="22"/>
           <w:szCs w:val="22"/>
         </w:rPr>
@@ -2574,14 +2455,12 @@
         <w:ind w:left="1080"/>
         <w:textAlignment w:val="baseline"/>
         <w:rPr>
-          <w:color w:val="FF0000"/>
-          <w:sz w:val="22"/>
-          <w:szCs w:val="22"/>
-        </w:rPr>
-      </w:pPr>
-      <w:r>
-        <w:rPr>
-          <w:color w:val="FF0000"/>
+          <w:sz w:val="22"/>
+          <w:szCs w:val="22"/>
+        </w:rPr>
+      </w:pPr>
+      <w:r>
+        <w:rPr>
           <w:sz w:val="22"/>
           <w:szCs w:val="22"/>
         </w:rPr>
@@ -2595,7 +2474,6 @@
         <w:ind w:left="1080"/>
         <w:textAlignment w:val="baseline"/>
         <w:rPr>
-          <w:color w:val="FF0000"/>
           <w:sz w:val="22"/>
           <w:szCs w:val="22"/>
         </w:rPr>
@@ -2608,14 +2486,12 @@
         <w:ind w:left="1080"/>
         <w:textAlignment w:val="baseline"/>
         <w:rPr>
-          <w:color w:val="00B050"/>
-          <w:sz w:val="22"/>
-          <w:szCs w:val="22"/>
-        </w:rPr>
-      </w:pPr>
-      <w:r>
-        <w:rPr>
-          <w:color w:val="00B050"/>
+          <w:sz w:val="22"/>
+          <w:szCs w:val="22"/>
+        </w:rPr>
+      </w:pPr>
+      <w:r>
+        <w:rPr>
           <w:sz w:val="22"/>
           <w:szCs w:val="22"/>
         </w:rPr>
@@ -2629,14 +2505,12 @@
         <w:ind w:left="1080"/>
         <w:textAlignment w:val="baseline"/>
         <w:rPr>
-          <w:color w:val="00B050"/>
-          <w:sz w:val="22"/>
-          <w:szCs w:val="22"/>
-        </w:rPr>
-      </w:pPr>
-      <w:r>
-        <w:rPr>
-          <w:color w:val="00B050"/>
+          <w:sz w:val="22"/>
+          <w:szCs w:val="22"/>
+        </w:rPr>
+      </w:pPr>
+      <w:r>
+        <w:rPr>
           <w:sz w:val="22"/>
           <w:szCs w:val="22"/>
         </w:rPr>
@@ -2650,7 +2524,6 @@
         <w:ind w:left="1080"/>
         <w:textAlignment w:val="baseline"/>
         <w:rPr>
-          <w:color w:val="FF0000"/>
           <w:sz w:val="22"/>
           <w:szCs w:val="22"/>
         </w:rPr>
@@ -2663,14 +2536,12 @@
         <w:ind w:left="1080"/>
         <w:textAlignment w:val="baseline"/>
         <w:rPr>
-          <w:color w:val="00B050"/>
-          <w:sz w:val="22"/>
-          <w:szCs w:val="22"/>
-        </w:rPr>
-      </w:pPr>
-      <w:r>
-        <w:rPr>
-          <w:color w:val="00B050"/>
+          <w:sz w:val="22"/>
+          <w:szCs w:val="22"/>
+        </w:rPr>
+      </w:pPr>
+      <w:r>
+        <w:rPr>
           <w:sz w:val="22"/>
           <w:szCs w:val="22"/>
         </w:rPr>
@@ -2684,14 +2555,12 @@
         <w:ind w:left="1080"/>
         <w:textAlignment w:val="baseline"/>
         <w:rPr>
-          <w:color w:val="00B050"/>
-          <w:sz w:val="22"/>
-          <w:szCs w:val="22"/>
-        </w:rPr>
-      </w:pPr>
-      <w:r>
-        <w:rPr>
-          <w:color w:val="00B050"/>
+          <w:sz w:val="22"/>
+          <w:szCs w:val="22"/>
+        </w:rPr>
+      </w:pPr>
+      <w:r>
+        <w:rPr>
           <w:sz w:val="22"/>
           <w:szCs w:val="22"/>
         </w:rPr>
@@ -2700,7 +2569,6 @@
       <w:proofErr w:type="spellStart"/>
       <w:r>
         <w:rPr>
-          <w:color w:val="00B050"/>
           <w:sz w:val="22"/>
           <w:szCs w:val="22"/>
         </w:rPr>
@@ -2709,7 +2577,6 @@
       <w:proofErr w:type="spellEnd"/>
       <w:r>
         <w:rPr>
-          <w:color w:val="00B050"/>
           <w:sz w:val="22"/>
           <w:szCs w:val="22"/>
         </w:rPr>
@@ -2723,14 +2590,12 @@
         <w:ind w:left="1080"/>
         <w:textAlignment w:val="baseline"/>
         <w:rPr>
-          <w:color w:val="00B050"/>
-          <w:sz w:val="22"/>
-          <w:szCs w:val="22"/>
-        </w:rPr>
-      </w:pPr>
-      <w:r>
-        <w:rPr>
-          <w:color w:val="00B050"/>
+          <w:sz w:val="22"/>
+          <w:szCs w:val="22"/>
+        </w:rPr>
+      </w:pPr>
+      <w:r>
+        <w:rPr>
           <w:sz w:val="22"/>
           <w:szCs w:val="22"/>
         </w:rPr>
@@ -2739,7 +2604,6 @@
       <w:proofErr w:type="spellStart"/>
       <w:r>
         <w:rPr>
-          <w:color w:val="00B050"/>
           <w:sz w:val="22"/>
           <w:szCs w:val="22"/>
         </w:rPr>
@@ -2748,7 +2612,6 @@
       <w:proofErr w:type="spellEnd"/>
       <w:r>
         <w:rPr>
-          <w:color w:val="00B050"/>
           <w:sz w:val="22"/>
           <w:szCs w:val="22"/>
         </w:rPr>
@@ -2762,14 +2625,12 @@
         <w:ind w:left="1080"/>
         <w:textAlignment w:val="baseline"/>
         <w:rPr>
-          <w:color w:val="00B050"/>
-          <w:sz w:val="22"/>
-          <w:szCs w:val="22"/>
-        </w:rPr>
-      </w:pPr>
-      <w:r>
-        <w:rPr>
-          <w:color w:val="00B050"/>
+          <w:sz w:val="22"/>
+          <w:szCs w:val="22"/>
+        </w:rPr>
+      </w:pPr>
+      <w:r>
+        <w:rPr>
           <w:sz w:val="22"/>
           <w:szCs w:val="22"/>
         </w:rPr>
@@ -2783,15 +2644,12 @@
         <w:ind w:left="1080"/>
         <w:textAlignment w:val="baseline"/>
         <w:rPr>
-          <w:color w:val="00B050"/>
-          <w:sz w:val="22"/>
-          <w:szCs w:val="22"/>
-        </w:rPr>
-      </w:pPr>
-      <w:proofErr w:type="gramStart"/>
-      <w:r>
-        <w:rPr>
-          <w:color w:val="00B050"/>
+          <w:sz w:val="22"/>
+          <w:szCs w:val="22"/>
+        </w:rPr>
+      </w:pPr>
+      <w:r>
+        <w:rPr>
           <w:sz w:val="22"/>
           <w:szCs w:val="22"/>
         </w:rPr>
@@ -2800,17 +2658,14 @@
       <w:proofErr w:type="spellStart"/>
       <w:r>
         <w:rPr>
-          <w:color w:val="00B050"/>
           <w:sz w:val="22"/>
           <w:szCs w:val="22"/>
         </w:rPr>
         <w:t>tasksRemoved</w:t>
       </w:r>
       <w:proofErr w:type="spellEnd"/>
-      <w:proofErr w:type="gramEnd"/>
-      <w:r>
-        <w:rPr>
-          <w:color w:val="00B050"/>
+      <w:r>
+        <w:rPr>
           <w:sz w:val="22"/>
           <w:szCs w:val="22"/>
         </w:rPr>
@@ -2824,14 +2679,12 @@
         <w:ind w:left="1080"/>
         <w:textAlignment w:val="baseline"/>
         <w:rPr>
-          <w:color w:val="00B050"/>
-          <w:sz w:val="22"/>
-          <w:szCs w:val="22"/>
-        </w:rPr>
-      </w:pPr>
-      <w:r>
-        <w:rPr>
-          <w:color w:val="00B050"/>
+          <w:sz w:val="22"/>
+          <w:szCs w:val="22"/>
+        </w:rPr>
+      </w:pPr>
+      <w:r>
+        <w:rPr>
           <w:sz w:val="22"/>
           <w:szCs w:val="22"/>
         </w:rPr>
@@ -2841,7 +2694,6 @@
       </w:r>
       <w:r>
         <w:rPr>
-          <w:color w:val="00B050"/>
           <w:sz w:val="22"/>
           <w:szCs w:val="22"/>
         </w:rPr>
@@ -2855,14 +2707,12 @@
         <w:ind w:left="1080"/>
         <w:textAlignment w:val="baseline"/>
         <w:rPr>
-          <w:color w:val="00B050"/>
-          <w:sz w:val="22"/>
-          <w:szCs w:val="22"/>
-        </w:rPr>
-      </w:pPr>
-      <w:r>
-        <w:rPr>
-          <w:color w:val="00B050"/>
+          <w:sz w:val="22"/>
+          <w:szCs w:val="22"/>
+        </w:rPr>
+      </w:pPr>
+      <w:r>
+        <w:rPr>
           <w:sz w:val="22"/>
           <w:szCs w:val="22"/>
         </w:rPr>
@@ -2877,14 +2727,12 @@
         <w:ind w:left="1080"/>
         <w:textAlignment w:val="baseline"/>
         <w:rPr>
-          <w:color w:val="00B050"/>
-          <w:sz w:val="22"/>
-          <w:szCs w:val="22"/>
-        </w:rPr>
-      </w:pPr>
-      <w:r>
-        <w:rPr>
-          <w:color w:val="00B050"/>
+          <w:sz w:val="22"/>
+          <w:szCs w:val="22"/>
+        </w:rPr>
+      </w:pPr>
+      <w:r>
+        <w:rPr>
           <w:sz w:val="22"/>
           <w:szCs w:val="22"/>
         </w:rPr>
@@ -2898,41 +2746,21 @@
         <w:ind w:left="1080"/>
         <w:textAlignment w:val="baseline"/>
         <w:rPr>
-          <w:color w:val="00B050"/>
-          <w:sz w:val="22"/>
-          <w:szCs w:val="22"/>
-        </w:rPr>
-      </w:pPr>
-      <w:r>
-        <w:rPr>
-          <w:color w:val="00B050"/>
+          <w:sz w:val="22"/>
+          <w:szCs w:val="22"/>
+        </w:rPr>
+      </w:pPr>
+      <w:r>
+        <w:rPr>
           <w:sz w:val="22"/>
           <w:szCs w:val="22"/>
         </w:rPr>
         <w:tab/>
-      </w:r>
-      <w:proofErr w:type="gramStart"/>
-      <w:r>
-        <w:rPr>
-          <w:color w:val="00B050"/>
-          <w:sz w:val="22"/>
-          <w:szCs w:val="22"/>
-        </w:rPr>
-        <w:t>if(</w:t>
-      </w:r>
-      <w:proofErr w:type="gramEnd"/>
-      <w:r>
-        <w:rPr>
-          <w:color w:val="00B050"/>
-          <w:sz w:val="22"/>
-          <w:szCs w:val="22"/>
-        </w:rPr>
-        <w:t xml:space="preserve">burst time of job – </w:t>
+        <w:t xml:space="preserve">if(burst time of job – </w:t>
       </w:r>
       <w:proofErr w:type="spellStart"/>
       <w:r>
         <w:rPr>
-          <w:color w:val="00B050"/>
           <w:sz w:val="22"/>
           <w:szCs w:val="22"/>
         </w:rPr>
@@ -2941,7 +2769,6 @@
       <w:proofErr w:type="spellEnd"/>
       <w:r>
         <w:rPr>
-          <w:color w:val="00B050"/>
           <w:sz w:val="22"/>
           <w:szCs w:val="22"/>
         </w:rPr>
@@ -2955,14 +2782,12 @@
         <w:ind w:left="1080"/>
         <w:textAlignment w:val="baseline"/>
         <w:rPr>
-          <w:color w:val="00B050"/>
-          <w:sz w:val="22"/>
-          <w:szCs w:val="22"/>
-        </w:rPr>
-      </w:pPr>
-      <w:r>
-        <w:rPr>
-          <w:color w:val="00B050"/>
+          <w:sz w:val="22"/>
+          <w:szCs w:val="22"/>
+        </w:rPr>
+      </w:pPr>
+      <w:r>
+        <w:rPr>
           <w:sz w:val="22"/>
           <w:szCs w:val="22"/>
         </w:rPr>
@@ -2970,7 +2795,6 @@
       </w:r>
       <w:r>
         <w:rPr>
-          <w:color w:val="00B050"/>
           <w:sz w:val="22"/>
           <w:szCs w:val="22"/>
         </w:rPr>
@@ -2979,7 +2803,6 @@
       </w:r>
       <w:r>
         <w:rPr>
-          <w:color w:val="00B050"/>
           <w:sz w:val="22"/>
           <w:szCs w:val="22"/>
         </w:rPr>
@@ -2993,14 +2816,12 @@
         <w:ind w:left="1080"/>
         <w:textAlignment w:val="baseline"/>
         <w:rPr>
-          <w:color w:val="00B050"/>
-          <w:sz w:val="22"/>
-          <w:szCs w:val="22"/>
-        </w:rPr>
-      </w:pPr>
-      <w:r>
-        <w:rPr>
-          <w:color w:val="00B050"/>
+          <w:sz w:val="22"/>
+          <w:szCs w:val="22"/>
+        </w:rPr>
+      </w:pPr>
+      <w:r>
+        <w:rPr>
           <w:sz w:val="22"/>
           <w:szCs w:val="22"/>
         </w:rPr>
@@ -3008,7 +2829,6 @@
       </w:r>
       <w:r>
         <w:rPr>
-          <w:color w:val="00B050"/>
           <w:sz w:val="22"/>
           <w:szCs w:val="22"/>
         </w:rPr>
@@ -3023,14 +2843,12 @@
         <w:ind w:left="1080"/>
         <w:textAlignment w:val="baseline"/>
         <w:rPr>
-          <w:color w:val="00B050"/>
-          <w:sz w:val="22"/>
-          <w:szCs w:val="22"/>
-        </w:rPr>
-      </w:pPr>
-      <w:r>
-        <w:rPr>
-          <w:color w:val="00B050"/>
+          <w:sz w:val="22"/>
+          <w:szCs w:val="22"/>
+        </w:rPr>
+      </w:pPr>
+      <w:r>
+        <w:rPr>
           <w:sz w:val="22"/>
           <w:szCs w:val="22"/>
         </w:rPr>
@@ -3038,7 +2856,6 @@
       </w:r>
       <w:r>
         <w:rPr>
-          <w:color w:val="00B050"/>
           <w:sz w:val="22"/>
           <w:szCs w:val="22"/>
         </w:rPr>
@@ -3053,14 +2870,12 @@
         <w:ind w:left="1080"/>
         <w:textAlignment w:val="baseline"/>
         <w:rPr>
-          <w:color w:val="00B050"/>
-          <w:sz w:val="22"/>
-          <w:szCs w:val="22"/>
-        </w:rPr>
-      </w:pPr>
-      <w:r>
-        <w:rPr>
-          <w:color w:val="00B050"/>
+          <w:sz w:val="22"/>
+          <w:szCs w:val="22"/>
+        </w:rPr>
+      </w:pPr>
+      <w:r>
+        <w:rPr>
           <w:sz w:val="22"/>
           <w:szCs w:val="22"/>
         </w:rPr>
@@ -3068,7 +2883,6 @@
       </w:r>
       <w:r>
         <w:rPr>
-          <w:color w:val="00B050"/>
           <w:sz w:val="22"/>
           <w:szCs w:val="22"/>
         </w:rPr>
@@ -3083,14 +2897,12 @@
         <w:ind w:left="1080"/>
         <w:textAlignment w:val="baseline"/>
         <w:rPr>
-          <w:color w:val="00B050"/>
-          <w:sz w:val="22"/>
-          <w:szCs w:val="22"/>
-        </w:rPr>
-      </w:pPr>
-      <w:r>
-        <w:rPr>
-          <w:color w:val="00B050"/>
+          <w:sz w:val="22"/>
+          <w:szCs w:val="22"/>
+        </w:rPr>
+      </w:pPr>
+      <w:r>
+        <w:rPr>
           <w:sz w:val="22"/>
           <w:szCs w:val="22"/>
         </w:rPr>
@@ -3098,7 +2910,6 @@
       </w:r>
       <w:r>
         <w:rPr>
-          <w:color w:val="00B050"/>
           <w:sz w:val="22"/>
           <w:szCs w:val="22"/>
         </w:rPr>
@@ -3107,7 +2918,6 @@
       <w:proofErr w:type="spellStart"/>
       <w:r>
         <w:rPr>
-          <w:color w:val="00B050"/>
           <w:sz w:val="22"/>
           <w:szCs w:val="22"/>
         </w:rPr>
@@ -3116,7 +2926,6 @@
       <w:proofErr w:type="spellEnd"/>
       <w:r>
         <w:rPr>
-          <w:color w:val="00B050"/>
           <w:sz w:val="22"/>
           <w:szCs w:val="22"/>
         </w:rPr>
@@ -3130,42 +2939,21 @@
         <w:ind w:left="1080"/>
         <w:textAlignment w:val="baseline"/>
         <w:rPr>
-          <w:color w:val="00B050"/>
-          <w:sz w:val="22"/>
-          <w:szCs w:val="22"/>
-        </w:rPr>
-      </w:pPr>
-      <w:r>
-        <w:rPr>
-          <w:color w:val="00B050"/>
+          <w:sz w:val="22"/>
+          <w:szCs w:val="22"/>
+        </w:rPr>
+      </w:pPr>
+      <w:r>
+        <w:rPr>
           <w:sz w:val="22"/>
           <w:szCs w:val="22"/>
         </w:rPr>
         <w:tab/>
-        <w:t xml:space="preserve">else </w:t>
-      </w:r>
-      <w:proofErr w:type="gramStart"/>
-      <w:r>
-        <w:rPr>
-          <w:color w:val="00B050"/>
-          <w:sz w:val="22"/>
-          <w:szCs w:val="22"/>
-        </w:rPr>
-        <w:t>if(</w:t>
-      </w:r>
-      <w:proofErr w:type="gramEnd"/>
-      <w:r>
-        <w:rPr>
-          <w:color w:val="00B050"/>
-          <w:sz w:val="22"/>
-          <w:szCs w:val="22"/>
-        </w:rPr>
-        <w:t xml:space="preserve">burst time of job – </w:t>
+        <w:t xml:space="preserve">else if(burst time of job – </w:t>
       </w:r>
       <w:proofErr w:type="spellStart"/>
       <w:r>
         <w:rPr>
-          <w:color w:val="00B050"/>
           <w:sz w:val="22"/>
           <w:szCs w:val="22"/>
         </w:rPr>
@@ -3174,7 +2962,6 @@
       <w:proofErr w:type="spellEnd"/>
       <w:r>
         <w:rPr>
-          <w:color w:val="00B050"/>
           <w:sz w:val="22"/>
           <w:szCs w:val="22"/>
         </w:rPr>
@@ -3188,14 +2975,12 @@
         <w:ind w:left="1080"/>
         <w:textAlignment w:val="baseline"/>
         <w:rPr>
-          <w:color w:val="00B050"/>
-          <w:sz w:val="22"/>
-          <w:szCs w:val="22"/>
-        </w:rPr>
-      </w:pPr>
-      <w:r>
-        <w:rPr>
-          <w:color w:val="00B050"/>
+          <w:sz w:val="22"/>
+          <w:szCs w:val="22"/>
+        </w:rPr>
+      </w:pPr>
+      <w:r>
+        <w:rPr>
           <w:sz w:val="22"/>
           <w:szCs w:val="22"/>
         </w:rPr>
@@ -3203,7 +2988,6 @@
       </w:r>
       <w:r>
         <w:rPr>
-          <w:color w:val="00B050"/>
           <w:sz w:val="22"/>
           <w:szCs w:val="22"/>
         </w:rPr>
@@ -3218,14 +3002,12 @@
         <w:ind w:left="1440"/>
         <w:textAlignment w:val="baseline"/>
         <w:rPr>
-          <w:color w:val="00B050"/>
-          <w:sz w:val="22"/>
-          <w:szCs w:val="22"/>
-        </w:rPr>
-      </w:pPr>
-      <w:r>
-        <w:rPr>
-          <w:color w:val="00B050"/>
+          <w:sz w:val="22"/>
+          <w:szCs w:val="22"/>
+        </w:rPr>
+      </w:pPr>
+      <w:r>
+        <w:rPr>
           <w:sz w:val="22"/>
           <w:szCs w:val="22"/>
         </w:rPr>
@@ -3240,14 +3022,12 @@
         <w:ind w:left="1440"/>
         <w:textAlignment w:val="baseline"/>
         <w:rPr>
-          <w:color w:val="00B050"/>
-          <w:sz w:val="22"/>
-          <w:szCs w:val="22"/>
-        </w:rPr>
-      </w:pPr>
-      <w:r>
-        <w:rPr>
-          <w:color w:val="00B050"/>
+          <w:sz w:val="22"/>
+          <w:szCs w:val="22"/>
+        </w:rPr>
+      </w:pPr>
+      <w:r>
+        <w:rPr>
           <w:sz w:val="22"/>
           <w:szCs w:val="22"/>
         </w:rPr>
@@ -3262,14 +3042,12 @@
         <w:ind w:left="1440"/>
         <w:textAlignment w:val="baseline"/>
         <w:rPr>
-          <w:color w:val="00B050"/>
-          <w:sz w:val="22"/>
-          <w:szCs w:val="22"/>
-        </w:rPr>
-      </w:pPr>
-      <w:r>
-        <w:rPr>
-          <w:color w:val="00B050"/>
+          <w:sz w:val="22"/>
+          <w:szCs w:val="22"/>
+        </w:rPr>
+      </w:pPr>
+      <w:r>
+        <w:rPr>
           <w:sz w:val="22"/>
           <w:szCs w:val="22"/>
         </w:rPr>
@@ -3284,7 +3062,6 @@
         <w:ind w:left="1440" w:firstLine="720"/>
         <w:textAlignment w:val="baseline"/>
         <w:rPr>
-          <w:color w:val="00B050"/>
           <w:sz w:val="22"/>
           <w:szCs w:val="22"/>
         </w:rPr>
@@ -3292,7 +3069,6 @@
       <w:proofErr w:type="spellStart"/>
       <w:r>
         <w:rPr>
-          <w:color w:val="00B050"/>
           <w:sz w:val="22"/>
           <w:szCs w:val="22"/>
         </w:rPr>
@@ -3301,7 +3077,6 @@
       <w:proofErr w:type="spellEnd"/>
       <w:r>
         <w:rPr>
-          <w:color w:val="00B050"/>
           <w:sz w:val="22"/>
           <w:szCs w:val="22"/>
         </w:rPr>
@@ -3315,14 +3090,12 @@
         <w:ind w:left="1080" w:firstLine="360"/>
         <w:textAlignment w:val="baseline"/>
         <w:rPr>
-          <w:color w:val="00B050"/>
-          <w:sz w:val="22"/>
-          <w:szCs w:val="22"/>
-        </w:rPr>
-      </w:pPr>
-      <w:r>
-        <w:rPr>
-          <w:color w:val="00B050"/>
+          <w:sz w:val="22"/>
+          <w:szCs w:val="22"/>
+        </w:rPr>
+      </w:pPr>
+      <w:r>
+        <w:rPr>
           <w:sz w:val="22"/>
           <w:szCs w:val="22"/>
         </w:rPr>
@@ -3336,14 +3109,12 @@
         <w:ind w:left="1080"/>
         <w:textAlignment w:val="baseline"/>
         <w:rPr>
-          <w:color w:val="00B050"/>
-          <w:sz w:val="22"/>
-          <w:szCs w:val="22"/>
-        </w:rPr>
-      </w:pPr>
-      <w:r>
-        <w:rPr>
-          <w:color w:val="00B050"/>
+          <w:sz w:val="22"/>
+          <w:szCs w:val="22"/>
+        </w:rPr>
+      </w:pPr>
+      <w:r>
+        <w:rPr>
           <w:sz w:val="22"/>
           <w:szCs w:val="22"/>
         </w:rPr>
@@ -3351,7 +3122,6 @@
       </w:r>
       <w:r>
         <w:rPr>
-          <w:color w:val="00B050"/>
           <w:sz w:val="22"/>
           <w:szCs w:val="22"/>
         </w:rPr>
@@ -3366,14 +3136,12 @@
         <w:ind w:left="1080"/>
         <w:textAlignment w:val="baseline"/>
         <w:rPr>
-          <w:color w:val="00B050"/>
-          <w:sz w:val="22"/>
-          <w:szCs w:val="22"/>
-        </w:rPr>
-      </w:pPr>
-      <w:r>
-        <w:rPr>
-          <w:color w:val="00B050"/>
+          <w:sz w:val="22"/>
+          <w:szCs w:val="22"/>
+        </w:rPr>
+      </w:pPr>
+      <w:r>
+        <w:rPr>
           <w:sz w:val="22"/>
           <w:szCs w:val="22"/>
         </w:rPr>
@@ -3381,7 +3149,6 @@
       </w:r>
       <w:r>
         <w:rPr>
-          <w:color w:val="00B050"/>
           <w:sz w:val="22"/>
           <w:szCs w:val="22"/>
         </w:rPr>
@@ -3396,14 +3163,12 @@
         <w:ind w:left="1080"/>
         <w:textAlignment w:val="baseline"/>
         <w:rPr>
-          <w:color w:val="00B050"/>
-          <w:sz w:val="22"/>
-          <w:szCs w:val="22"/>
-        </w:rPr>
-      </w:pPr>
-      <w:r>
-        <w:rPr>
-          <w:color w:val="00B050"/>
+          <w:sz w:val="22"/>
+          <w:szCs w:val="22"/>
+        </w:rPr>
+      </w:pPr>
+      <w:r>
+        <w:rPr>
           <w:sz w:val="22"/>
           <w:szCs w:val="22"/>
         </w:rPr>
@@ -3411,7 +3176,6 @@
       </w:r>
       <w:r>
         <w:rPr>
-          <w:color w:val="00B050"/>
           <w:sz w:val="22"/>
           <w:szCs w:val="22"/>
         </w:rPr>
@@ -3426,14 +3190,12 @@
         <w:ind w:left="1080"/>
         <w:textAlignment w:val="baseline"/>
         <w:rPr>
-          <w:color w:val="00B050"/>
-          <w:sz w:val="22"/>
-          <w:szCs w:val="22"/>
-        </w:rPr>
-      </w:pPr>
-      <w:r>
-        <w:rPr>
-          <w:color w:val="00B050"/>
+          <w:sz w:val="22"/>
+          <w:szCs w:val="22"/>
+        </w:rPr>
+      </w:pPr>
+      <w:r>
+        <w:rPr>
           <w:sz w:val="22"/>
           <w:szCs w:val="22"/>
         </w:rPr>
@@ -3441,7 +3203,6 @@
       </w:r>
       <w:r>
         <w:rPr>
-          <w:color w:val="00B050"/>
           <w:sz w:val="22"/>
           <w:szCs w:val="22"/>
         </w:rPr>
@@ -3450,7 +3211,6 @@
       </w:r>
       <w:r>
         <w:rPr>
-          <w:color w:val="00B050"/>
           <w:sz w:val="22"/>
           <w:szCs w:val="22"/>
         </w:rPr>
@@ -3464,14 +3224,12 @@
         <w:ind w:left="1080"/>
         <w:textAlignment w:val="baseline"/>
         <w:rPr>
-          <w:color w:val="00B050"/>
-          <w:sz w:val="22"/>
-          <w:szCs w:val="22"/>
-        </w:rPr>
-      </w:pPr>
-      <w:r>
-        <w:rPr>
-          <w:color w:val="00B050"/>
+          <w:sz w:val="22"/>
+          <w:szCs w:val="22"/>
+        </w:rPr>
+      </w:pPr>
+      <w:r>
+        <w:rPr>
           <w:sz w:val="22"/>
           <w:szCs w:val="22"/>
         </w:rPr>
@@ -3486,14 +3244,12 @@
         <w:ind w:left="1080"/>
         <w:textAlignment w:val="baseline"/>
         <w:rPr>
-          <w:color w:val="00B050"/>
-          <w:sz w:val="22"/>
-          <w:szCs w:val="22"/>
-        </w:rPr>
-      </w:pPr>
-      <w:r>
-        <w:rPr>
-          <w:color w:val="00B050"/>
+          <w:sz w:val="22"/>
+          <w:szCs w:val="22"/>
+        </w:rPr>
+      </w:pPr>
+      <w:r>
+        <w:rPr>
           <w:sz w:val="22"/>
           <w:szCs w:val="22"/>
         </w:rPr>
@@ -3507,14 +3263,12 @@
         <w:ind w:left="1080"/>
         <w:textAlignment w:val="baseline"/>
         <w:rPr>
-          <w:color w:val="00B050"/>
-          <w:sz w:val="22"/>
-          <w:szCs w:val="22"/>
-        </w:rPr>
-      </w:pPr>
-      <w:r>
-        <w:rPr>
-          <w:color w:val="00B050"/>
+          <w:sz w:val="22"/>
+          <w:szCs w:val="22"/>
+        </w:rPr>
+      </w:pPr>
+      <w:r>
+        <w:rPr>
           <w:sz w:val="22"/>
           <w:szCs w:val="22"/>
         </w:rPr>
@@ -3528,7 +3282,6 @@
         <w:ind w:left="1440"/>
         <w:textAlignment w:val="baseline"/>
         <w:rPr>
-          <w:color w:val="00B050"/>
           <w:sz w:val="22"/>
           <w:szCs w:val="22"/>
         </w:rPr>
@@ -3541,14 +3294,12 @@
         <w:ind w:left="1080"/>
         <w:textAlignment w:val="baseline"/>
         <w:rPr>
-          <w:color w:val="00B050"/>
-          <w:sz w:val="22"/>
-          <w:szCs w:val="22"/>
-        </w:rPr>
-      </w:pPr>
-      <w:r>
-        <w:rPr>
-          <w:color w:val="00B050"/>
+          <w:sz w:val="22"/>
+          <w:szCs w:val="22"/>
+        </w:rPr>
+      </w:pPr>
+      <w:r>
+        <w:rPr>
           <w:sz w:val="22"/>
           <w:szCs w:val="22"/>
         </w:rPr>
@@ -3562,7 +3313,6 @@
         <w:ind w:left="1080"/>
         <w:textAlignment w:val="baseline"/>
         <w:rPr>
-          <w:color w:val="00B050"/>
           <w:sz w:val="22"/>
           <w:szCs w:val="22"/>
         </w:rPr>
@@ -4433,8 +4183,8 @@
                 <w:lang w:eastAsia="zh-TW"/>
               </w:rPr>
             </w:pPr>
-            <w:bookmarkStart w:id="1" w:name="OLE_LINK7"/>
-            <w:bookmarkStart w:id="2" w:name="OLE_LINK9"/>
+            <w:bookmarkStart w:id="3" w:name="OLE_LINK9"/>
+            <w:bookmarkStart w:id="4" w:name="OLE_LINK7"/>
             <w:r>
               <w:rPr>
                 <w:rFonts w:ascii="Consolas" w:hAnsi="Consolas" w:cs="Consolas"/>
@@ -4646,7 +4396,7 @@
               <w:t>Job5</w:t>
             </w:r>
           </w:p>
-          <w:bookmarkEnd w:id="2"/>
+          <w:bookmarkEnd w:id="3"/>
           <w:p>
             <w:pPr>
               <w:pStyle w:val="NormalWeb"/>
@@ -4669,7 +4419,7 @@
               <w:t>12</w:t>
             </w:r>
           </w:p>
-          <w:bookmarkEnd w:id="1"/>
+          <w:bookmarkEnd w:id="4"/>
           <w:p/>
         </w:tc>
         <w:tc>
@@ -5566,7 +5316,7 @@
                 <w:szCs w:val="22"/>
               </w:rPr>
             </w:pPr>
-            <w:bookmarkStart w:id="3" w:name="OLE_LINK12"/>
+            <w:bookmarkStart w:id="5" w:name="OLE_LINK12"/>
           </w:p>
           <w:p>
             <w:pPr>
@@ -5582,10 +5332,10 @@
                 <w:lang w:eastAsia="zh-TW"/>
               </w:rPr>
             </w:pPr>
-            <w:bookmarkStart w:id="4" w:name="OLE_LINK2"/>
-            <w:bookmarkStart w:id="5" w:name="OLE_LINK3"/>
-            <w:bookmarkStart w:id="6" w:name="OLE_LINK4"/>
-            <w:bookmarkStart w:id="7" w:name="OLE_LINK8"/>
+            <w:bookmarkStart w:id="6" w:name="OLE_LINK2"/>
+            <w:bookmarkStart w:id="7" w:name="OLE_LINK3"/>
+            <w:bookmarkStart w:id="8" w:name="OLE_LINK4"/>
+            <w:bookmarkStart w:id="9" w:name="OLE_LINK8"/>
             <w:r>
               <w:rPr>
                 <w:rFonts w:ascii="Consolas" w:hAnsi="Consolas" w:cs="Consolas"/>
@@ -6067,11 +5817,11 @@
               </w:rPr>
               <w:t>6</w:t>
             </w:r>
-            <w:bookmarkEnd w:id="3"/>
-            <w:bookmarkEnd w:id="4"/>
             <w:bookmarkEnd w:id="5"/>
             <w:bookmarkEnd w:id="6"/>
             <w:bookmarkEnd w:id="7"/>
+            <w:bookmarkEnd w:id="8"/>
+            <w:bookmarkEnd w:id="9"/>
           </w:p>
         </w:tc>
         <w:tc>
@@ -8104,8 +7854,8 @@
                 <w:lang w:eastAsia="zh-TW"/>
               </w:rPr>
             </w:pPr>
-            <w:bookmarkStart w:id="8" w:name="OLE_LINK5"/>
-            <w:bookmarkStart w:id="9" w:name="OLE_LINK6"/>
+            <w:bookmarkStart w:id="10" w:name="OLE_LINK5"/>
+            <w:bookmarkStart w:id="11" w:name="OLE_LINK6"/>
           </w:p>
           <w:p>
             <w:pPr>
@@ -8121,10 +7871,10 @@
                 <w:lang w:eastAsia="zh-TW"/>
               </w:rPr>
             </w:pPr>
-            <w:bookmarkStart w:id="10" w:name="OLE_LINK10"/>
-            <w:bookmarkStart w:id="11" w:name="OLE_LINK11"/>
-            <w:bookmarkStart w:id="12" w:name="OLE_LINK13"/>
-            <w:bookmarkStart w:id="13" w:name="OLE_LINK14"/>
+            <w:bookmarkStart w:id="12" w:name="OLE_LINK10"/>
+            <w:bookmarkStart w:id="13" w:name="OLE_LINK11"/>
+            <w:bookmarkStart w:id="14" w:name="OLE_LINK13"/>
+            <w:bookmarkStart w:id="15" w:name="OLE_LINK14"/>
             <w:r>
               <w:rPr>
                 <w:rFonts w:ascii="Consolas" w:hAnsi="Consolas" w:cs="Consolas"/>
@@ -8859,12 +8609,12 @@
               </w:rPr>
               <w:t>30</w:t>
             </w:r>
-            <w:bookmarkEnd w:id="8"/>
-            <w:bookmarkEnd w:id="9"/>
             <w:bookmarkEnd w:id="10"/>
             <w:bookmarkEnd w:id="11"/>
             <w:bookmarkEnd w:id="12"/>
             <w:bookmarkEnd w:id="13"/>
+            <w:bookmarkEnd w:id="14"/>
+            <w:bookmarkEnd w:id="15"/>
           </w:p>
         </w:tc>
         <w:tc>
@@ -12467,12 +12217,7 @@
         <w:t>C</w:t>
       </w:r>
       <w:r>
-        <w:t>++. This will ensure there is a uniform distribution of numbers across each trial. Each algorithm will be receivi</w:t>
-      </w:r>
-      <w:bookmarkStart w:id="14" w:name="_GoBack"/>
-      <w:bookmarkEnd w:id="14"/>
-      <w:r>
-        <w:t>ng the same input of jobs from a text file to ensure the testing is uniform and fair.</w:t>
+        <w:t>++. This will ensure there is a uniform distribution of numbers across each trial. Each algorithm will be receiving the same input of jobs from a text file to ensure the testing is uniform and fair.</w:t>
       </w:r>
       <w:r>
         <w:br w:type="page"/>
@@ -12497,7 +12242,6 @@
           <w:szCs w:val="22"/>
         </w:rPr>
       </w:pPr>
-      <w:proofErr w:type="gramStart"/>
       <w:r>
         <w:rPr>
           <w:b/>
@@ -12507,7 +12251,6 @@
         </w:rPr>
         <w:t>Part  2</w:t>
       </w:r>
-      <w:proofErr w:type="gramEnd"/>
     </w:p>
     <w:p>
       <w:pPr>
@@ -14310,7 +14053,10 @@
           </w:tcPr>
           <w:p>
             <w:r>
-              <w:t>15 Trails</w:t>
+              <w:t xml:space="preserve">15 </w:t>
+            </w:r>
+            <w:r>
+              <w:t>Trials</w:t>
             </w:r>
           </w:p>
           <w:p>
@@ -14343,7 +14089,10 @@
           </w:tcPr>
           <w:p>
             <w:r>
-              <w:t>15 Trails</w:t>
+              <w:t xml:space="preserve">15 </w:t>
+            </w:r>
+            <w:r>
+              <w:t>Trials</w:t>
             </w:r>
           </w:p>
           <w:p>
@@ -14392,7 +14141,10 @@
           </w:tcPr>
           <w:p>
             <w:r>
-              <w:t>15 Trails</w:t>
+              <w:t xml:space="preserve">15 </w:t>
+            </w:r>
+            <w:r>
+              <w:t>Trials</w:t>
             </w:r>
           </w:p>
           <w:p>
@@ -14433,7 +14185,10 @@
           </w:tcPr>
           <w:p>
             <w:r>
-              <w:t>15 Trails</w:t>
+              <w:t xml:space="preserve">15 </w:t>
+            </w:r>
+            <w:r>
+              <w:t>Trials</w:t>
             </w:r>
           </w:p>
           <w:p>
@@ -14565,7 +14320,10 @@
           </w:tcPr>
           <w:p>
             <w:r>
-              <w:t>15 Trails</w:t>
+              <w:t xml:space="preserve">15 </w:t>
+            </w:r>
+            <w:r>
+              <w:t>Trials</w:t>
             </w:r>
           </w:p>
           <w:p>
@@ -14617,7 +14375,10 @@
           </w:tcPr>
           <w:p>
             <w:r>
-              <w:t>15 Trails</w:t>
+              <w:t xml:space="preserve">15 </w:t>
+            </w:r>
+            <w:r>
+              <w:t>Trials</w:t>
             </w:r>
           </w:p>
           <w:p>
@@ -14658,7 +14419,10 @@
           </w:tcPr>
           <w:p>
             <w:r>
-              <w:t>15 Trails</w:t>
+              <w:t xml:space="preserve">15 </w:t>
+            </w:r>
+            <w:r>
+              <w:t>Trials</w:t>
             </w:r>
           </w:p>
           <w:p>
@@ -14699,7 +14463,10 @@
           </w:tcPr>
           <w:p>
             <w:r>
-              <w:t>15 Trails</w:t>
+              <w:t xml:space="preserve">15 </w:t>
+            </w:r>
+            <w:r>
+              <w:t>Trials</w:t>
             </w:r>
           </w:p>
           <w:p>
@@ -14832,7 +14599,10 @@
           </w:tcPr>
           <w:p>
             <w:r>
-              <w:t>15 Trails</w:t>
+              <w:t xml:space="preserve">15 </w:t>
+            </w:r>
+            <w:r>
+              <w:t>Trials</w:t>
             </w:r>
           </w:p>
           <w:p>
@@ -14894,7 +14664,10 @@
           </w:tcPr>
           <w:p>
             <w:r>
-              <w:t>15 Trails</w:t>
+              <w:t xml:space="preserve">15 </w:t>
+            </w:r>
+            <w:r>
+              <w:t>Trials</w:t>
             </w:r>
           </w:p>
           <w:p>
@@ -14962,7 +14735,10 @@
           </w:tcPr>
           <w:p>
             <w:r>
-              <w:t>15 Trails</w:t>
+              <w:t xml:space="preserve">15 </w:t>
+            </w:r>
+            <w:r>
+              <w:t>Trials</w:t>
             </w:r>
           </w:p>
           <w:p>
@@ -15013,7 +14789,10 @@
           </w:tcPr>
           <w:p>
             <w:r>
-              <w:t>15 Trails</w:t>
+              <w:t xml:space="preserve">15 </w:t>
+            </w:r>
+            <w:r>
+              <w:t>Trials</w:t>
             </w:r>
           </w:p>
           <w:p>
@@ -15150,7 +14929,10 @@
           </w:tcPr>
           <w:p>
             <w:r>
-              <w:t>15 Trails</w:t>
+              <w:t xml:space="preserve">15 </w:t>
+            </w:r>
+            <w:r>
+              <w:t>Trials</w:t>
             </w:r>
           </w:p>
           <w:p>
@@ -15212,7 +14994,10 @@
           </w:tcPr>
           <w:p>
             <w:r>
-              <w:t>15 Trails</w:t>
+              <w:t xml:space="preserve">15 </w:t>
+            </w:r>
+            <w:r>
+              <w:t>Trials</w:t>
             </w:r>
           </w:p>
           <w:p>
@@ -15273,7 +15058,10 @@
           </w:tcPr>
           <w:p>
             <w:r>
-              <w:t>15 Trails</w:t>
+              <w:t xml:space="preserve">15 </w:t>
+            </w:r>
+            <w:r>
+              <w:t>Trials</w:t>
             </w:r>
           </w:p>
           <w:p>
@@ -15334,7 +15122,10 @@
           </w:tcPr>
           <w:p>
             <w:r>
-              <w:t>15 Trails</w:t>
+              <w:t xml:space="preserve">15 </w:t>
+            </w:r>
+            <w:r>
+              <w:t>Trials</w:t>
             </w:r>
           </w:p>
           <w:p>
@@ -15475,7 +15266,10 @@
           </w:tcPr>
           <w:p>
             <w:r>
-              <w:t>15 Trails</w:t>
+              <w:t xml:space="preserve">15 </w:t>
+            </w:r>
+            <w:r>
+              <w:t>Trials</w:t>
             </w:r>
           </w:p>
           <w:p>
@@ -15535,7 +15329,10 @@
           </w:tcPr>
           <w:p>
             <w:r>
-              <w:t>15 Trails</w:t>
+              <w:t xml:space="preserve">15 </w:t>
+            </w:r>
+            <w:r>
+              <w:t>Trials</w:t>
             </w:r>
           </w:p>
           <w:p>
@@ -15584,7 +15381,10 @@
           </w:tcPr>
           <w:p>
             <w:r>
-              <w:t>15 Trails</w:t>
+              <w:t xml:space="preserve">15 </w:t>
+            </w:r>
+            <w:r>
+              <w:t>Trials</w:t>
             </w:r>
           </w:p>
           <w:p>
@@ -15643,7 +15443,10 @@
           </w:tcPr>
           <w:p>
             <w:r>
-              <w:t>15 Trails</w:t>
+              <w:t xml:space="preserve">15 </w:t>
+            </w:r>
+            <w:r>
+              <w:t>Trials</w:t>
             </w:r>
           </w:p>
           <w:p>
@@ -15784,7 +15587,10 @@
           </w:tcPr>
           <w:p>
             <w:r>
-              <w:t>15 Trails</w:t>
+              <w:t xml:space="preserve">15 </w:t>
+            </w:r>
+            <w:r>
+              <w:t>Trials</w:t>
             </w:r>
           </w:p>
           <w:p>
@@ -15835,7 +15641,10 @@
           </w:tcPr>
           <w:p>
             <w:r>
-              <w:t>15 Trails</w:t>
+              <w:t xml:space="preserve">15 </w:t>
+            </w:r>
+            <w:r>
+              <w:t>Trials</w:t>
             </w:r>
           </w:p>
           <w:p>
@@ -15894,7 +15703,10 @@
           </w:tcPr>
           <w:p>
             <w:r>
-              <w:t>15 Trails</w:t>
+              <w:t xml:space="preserve">15 </w:t>
+            </w:r>
+            <w:r>
+              <w:t>Trials</w:t>
             </w:r>
           </w:p>
           <w:p>
@@ -15945,7 +15757,10 @@
           </w:tcPr>
           <w:p>
             <w:r>
-              <w:t>15 Trails</w:t>
+              <w:t xml:space="preserve">15 </w:t>
+            </w:r>
+            <w:r>
+              <w:t>Trials</w:t>
             </w:r>
           </w:p>
           <w:p>
@@ -16134,7 +15949,7 @@
           <w:noProof/>
         </w:rPr>
         <w:drawing>
-          <wp:inline distT="0" distB="0" distL="0" distR="0" wp14:anchorId="49838D54" wp14:editId="69A1E2CE">
+          <wp:inline distT="0" distB="0" distL="0" distR="0" wp14:anchorId="49838D54" wp14:editId="1C2D510C">
             <wp:extent cx="5600700" cy="2743200"/>
             <wp:effectExtent l="0" t="0" r="0" b="0"/>
             <wp:docPr id="10" name="Chart 10">
@@ -16202,7 +16017,7 @@
           <w:noProof/>
         </w:rPr>
         <w:drawing>
-          <wp:inline distT="0" distB="0" distL="0" distR="0" wp14:anchorId="377E3EC1" wp14:editId="227549DB">
+          <wp:inline distT="0" distB="0" distL="0" distR="0" wp14:anchorId="377E3EC1" wp14:editId="244ECCDD">
             <wp:extent cx="5591175" cy="2738755"/>
             <wp:effectExtent l="0" t="0" r="9525" b="4445"/>
             <wp:docPr id="11" name="Chart 11">
@@ -16258,7 +16073,7 @@
         </w:rPr>
         <w:lastRenderedPageBreak/>
         <w:drawing>
-          <wp:inline distT="0" distB="0" distL="0" distR="0" wp14:anchorId="2447B93F" wp14:editId="5A9636F6">
+          <wp:inline distT="0" distB="0" distL="0" distR="0" wp14:anchorId="2447B93F" wp14:editId="75D0E211">
             <wp:extent cx="5629275" cy="2743200"/>
             <wp:effectExtent l="0" t="0" r="9525" b="0"/>
             <wp:docPr id="12" name="Chart 12">
@@ -16330,7 +16145,7 @@
           <w:noProof/>
         </w:rPr>
         <w:drawing>
-          <wp:inline distT="0" distB="0" distL="0" distR="0" wp14:anchorId="3A1CF12B" wp14:editId="78DE254D">
+          <wp:inline distT="0" distB="0" distL="0" distR="0" wp14:anchorId="3A1CF12B" wp14:editId="296EB399">
             <wp:extent cx="5619750" cy="2743200"/>
             <wp:effectExtent l="0" t="0" r="0" b="0"/>
             <wp:docPr id="13" name="Chart 13">
@@ -16568,7 +16383,7 @@
           <w:noProof/>
         </w:rPr>
         <w:drawing>
-          <wp:inline distT="0" distB="0" distL="0" distR="0" wp14:anchorId="4FDA322D" wp14:editId="223A91A4">
+          <wp:inline distT="0" distB="0" distL="0" distR="0" wp14:anchorId="4FDA322D" wp14:editId="26507131">
             <wp:extent cx="5695950" cy="3947795"/>
             <wp:effectExtent l="0" t="0" r="0" b="14605"/>
             <wp:docPr id="14" name="Chart 14">
@@ -16599,7 +16414,24 @@
     </w:p>
     <w:p>
       <w:r>
-        <w:t>As we can see here the shortest job first algorithm, orange in the graph, was the fastest of all the algorithms. The next best was the first come first served algorithm, blue in the graph. The round robin pairs performed almost identically for each iteration of increasing jobs. Round robin 5 was faster though as the iterations got higher, around 20 jobs. The reason why shortest job first was handling performance well was that it could execute all the short jobs first instead of having to wait to eventually do them making the job execution flow faster for the smaller ones, but longer wait for the longer jobs. First come first served shows no bias so it does them as it gets them serving a decent runtime. The round robins must address every job with the quantum it has decided to use which can make each program wait several iterations just to finish. This stacks up the times to what we can see here on the graphs. The final rankings go SJF, FCFS, RR-5, then RR-2 based on the performances.</w:t>
+        <w:t xml:space="preserve">As we can see here the shortest job first algorithm, </w:t>
+      </w:r>
+      <w:r>
+        <w:t>orange in the</w:t>
+      </w:r>
+      <w:r>
+        <w:t xml:space="preserve"> graph, was the fastest of all the algorithms. The next best was the first come first served algorithm</w:t>
+      </w:r>
+      <w:r>
+        <w:t xml:space="preserve">, </w:t>
+      </w:r>
+      <w:bookmarkStart w:id="16" w:name="_GoBack"/>
+      <w:bookmarkEnd w:id="16"/>
+      <w:r>
+        <w:t>blue in the graph</w:t>
+      </w:r>
+      <w:r>
+        <w:t>. The round robin pairs performed almost identically for each iteration of increasing jobs. Round robin 5 was faster though as the iterations got higher, around 20 jobs. The reason why shortest job first was handling performance well was that it could execute all the short jobs first instead of having to wait to eventually do them making the job execution flow faster for the smaller ones, but longer wait for the longer jobs. First come first served shows no bias so it does them as it gets them serving a decent runtime. The round robins must address every job with the quantum it has decided to use which can make each program wait several iterations just to finish. This stacks up the times to what we can see here on the graphs. The final rankings go SJF, FCFS, RR-5, then RR-2 based on the performances.</w:t>
       </w:r>
     </w:p>
     <w:p/>
@@ -18766,11 +18598,7 @@
             </a:pPr>
             <a:r>
               <a:rPr lang="en-US"/>
-              <a:t>FCFS</a:t>
-            </a:r>
-            <a:r>
-              <a:rPr lang="en-US" baseline="0"/>
-              <a:t> Scheduling Algorithm Turnaround Times</a:t>
+              <a:t>FCFS Scheduling Algorithm Turnaround Times</a:t>
             </a:r>
           </a:p>
         </c:rich>
@@ -18925,13 +18753,8 @@
                 </a:pPr>
                 <a:r>
                   <a:rPr lang="en-US"/>
-                  <a:t>Number</a:t>
+                  <a:t>Number of Jobs</a:t>
                 </a:r>
-                <a:r>
-                  <a:rPr lang="en-US" baseline="0"/>
-                  <a:t> of Jobs</a:t>
-                </a:r>
-                <a:endParaRPr lang="en-US"/>
               </a:p>
             </c:rich>
           </c:tx>
@@ -19050,13 +18873,8 @@
                 </a:pPr>
                 <a:r>
                   <a:rPr lang="en-US"/>
-                  <a:t>Turnaround</a:t>
+                  <a:t>Turnaround Time</a:t>
                 </a:r>
-                <a:r>
-                  <a:rPr lang="en-US" baseline="0"/>
-                  <a:t> Time</a:t>
-                </a:r>
-                <a:endParaRPr lang="en-US"/>
               </a:p>
             </c:rich>
           </c:tx>

</xml_diff>